<commit_message>
added untracked files to gitignore and modified Projekt1 doc
</commit_message>
<xml_diff>
--- a/Projekt1/AiZO_Sprawozdanie1.docx
+++ b/Projekt1/AiZO_Sprawozdanie1.docx
@@ -22,13 +22,8 @@
         <w:pStyle w:val="Podtytu"/>
         <w:jc w:val="center"/>
       </w:pPr>
-      <w:proofErr w:type="spellStart"/>
       <w:r>
-        <w:t>AiZO</w:t>
-      </w:r>
-      <w:proofErr w:type="spellEnd"/>
-      <w:r>
-        <w:t xml:space="preserve"> - zadanie projektowe nr 1</w:t>
+        <w:t>AiZO - zadanie projektowe nr 1</w:t>
       </w:r>
     </w:p>
     <w:p>
@@ -198,15 +193,7 @@
         </w:tabs>
       </w:pPr>
       <w:r>
-        <w:t xml:space="preserve">inaczej złożoność średnia; ilość zasobów potrzebna do zrealizowania zadania dla statystycznie oczekiwanych danych; zapisywana za pomocą notacji </w:t>
-      </w:r>
-      <w:proofErr w:type="spellStart"/>
-      <w:r>
-        <w:t>theta</w:t>
-      </w:r>
-      <w:proofErr w:type="spellEnd"/>
-      <w:r>
-        <w:t xml:space="preserve"> – </w:t>
+        <w:t>inaczej złożoność średnia; ilość zasobów potrzebna do zrealizowania zadania dla statystycznie oczekiwanych danych; zapisywana za pomocą notacji theta – </w:t>
       </w:r>
       <m:oMath>
         <m:r>
@@ -295,15 +282,7 @@
         <w:t>Sortowanie przez wstawanie</w:t>
       </w:r>
       <w:r>
-        <w:t xml:space="preserve"> (</w:t>
-      </w:r>
-      <w:proofErr w:type="spellStart"/>
-      <w:r>
-        <w:t>Insertionsort</w:t>
-      </w:r>
-      <w:proofErr w:type="spellEnd"/>
-      <w:r>
-        <w:t>)</w:t>
+        <w:t xml:space="preserve"> (Insertionsort)</w:t>
       </w:r>
     </w:p>
     <w:p>
@@ -468,35 +447,13 @@
         <w:rPr>
           <w:rFonts w:eastAsiaTheme="minorEastAsia"/>
         </w:rPr>
-        <w:t xml:space="preserve">Sortowanie </w:t>
+        <w:t>Sortowanie Shella</w:t>
       </w:r>
-      <w:proofErr w:type="spellStart"/>
       <w:r>
         <w:rPr>
           <w:rFonts w:eastAsiaTheme="minorEastAsia"/>
         </w:rPr>
-        <w:t>Shella</w:t>
-      </w:r>
-      <w:proofErr w:type="spellEnd"/>
-      <w:r>
-        <w:rPr>
-          <w:rFonts w:eastAsiaTheme="minorEastAsia"/>
-        </w:rPr>
-        <w:t xml:space="preserve"> (</w:t>
-      </w:r>
-      <w:proofErr w:type="spellStart"/>
-      <w:r>
-        <w:rPr>
-          <w:rFonts w:eastAsiaTheme="minorEastAsia"/>
-        </w:rPr>
-        <w:t>Shellsort</w:t>
-      </w:r>
-      <w:proofErr w:type="spellEnd"/>
-      <w:r>
-        <w:rPr>
-          <w:rFonts w:eastAsiaTheme="minorEastAsia"/>
-        </w:rPr>
-        <w:t>)</w:t>
+        <w:t xml:space="preserve"> (Shellsort)</w:t>
       </w:r>
     </w:p>
     <w:p>
@@ -519,23 +476,7 @@
           <w:sz w:val="28"/>
           <w:szCs w:val="28"/>
         </w:rPr>
-        <w:t xml:space="preserve">Złożoność wersji </w:t>
-      </w:r>
-      <w:proofErr w:type="spellStart"/>
-      <w:r>
-        <w:rPr>
-          <w:sz w:val="28"/>
-          <w:szCs w:val="28"/>
-        </w:rPr>
-        <w:t>Shella</w:t>
-      </w:r>
-      <w:proofErr w:type="spellEnd"/>
-      <w:r>
-        <w:rPr>
-          <w:sz w:val="28"/>
-          <w:szCs w:val="28"/>
-        </w:rPr>
-        <w:t>:</w:t>
+        <w:t>Złożoność wersji Shella:</w:t>
       </w:r>
     </w:p>
     <w:p>
@@ -640,23 +581,7 @@
           <w:sz w:val="28"/>
           <w:szCs w:val="28"/>
         </w:rPr>
-        <w:t xml:space="preserve">Złożoność wersji </w:t>
-      </w:r>
-      <w:proofErr w:type="spellStart"/>
-      <w:r>
-        <w:rPr>
-          <w:sz w:val="28"/>
-          <w:szCs w:val="28"/>
-        </w:rPr>
-        <w:t>Knutha</w:t>
-      </w:r>
-      <w:proofErr w:type="spellEnd"/>
-      <w:r>
-        <w:rPr>
-          <w:sz w:val="28"/>
-          <w:szCs w:val="28"/>
-        </w:rPr>
-        <w:t>:</w:t>
+        <w:t>Złożoność wersji Knutha:</w:t>
       </w:r>
     </w:p>
     <w:p>
@@ -754,15 +679,7 @@
         <w:t>Sortowanie przez kopcowanie</w:t>
       </w:r>
       <w:r>
-        <w:t xml:space="preserve"> (</w:t>
-      </w:r>
-      <w:proofErr w:type="spellStart"/>
-      <w:r>
-        <w:t>Heapsort</w:t>
-      </w:r>
-      <w:proofErr w:type="spellEnd"/>
-      <w:r>
-        <w:t>)</w:t>
+        <w:t xml:space="preserve"> (Heapsort)</w:t>
       </w:r>
     </w:p>
     <w:p>
@@ -867,21 +784,7 @@
           <w:rFonts w:eastAsiaTheme="minorEastAsia"/>
         </w:rPr>
         <w:lastRenderedPageBreak/>
-        <w:t>Sortowanie szybkie (</w:t>
-      </w:r>
-      <w:proofErr w:type="spellStart"/>
-      <w:r>
-        <w:rPr>
-          <w:rFonts w:eastAsiaTheme="minorEastAsia"/>
-        </w:rPr>
-        <w:t>Quicksort</w:t>
-      </w:r>
-      <w:proofErr w:type="spellEnd"/>
-      <w:r>
-        <w:rPr>
-          <w:rFonts w:eastAsiaTheme="minorEastAsia"/>
-        </w:rPr>
-        <w:t>)</w:t>
+        <w:t>Sortowanie szybkie (Quicksort)</w:t>
       </w:r>
     </w:p>
     <w:p>
@@ -1032,29 +935,13 @@
         </w:numPr>
       </w:pPr>
       <w:r>
-        <w:t xml:space="preserve">Tablice są zapełnione liczbami typu </w:t>
-      </w:r>
-      <w:proofErr w:type="spellStart"/>
-      <w:r>
-        <w:t>int</w:t>
-      </w:r>
-      <w:proofErr w:type="spellEnd"/>
-      <w:r>
-        <w:t>. Wyjątek stanowi sortownie przez kopcowanie, gdzie wykorzystuje się również ta</w:t>
+        <w:t>Tablice są zapełnione liczbami typu int. Wyjątek stanowi sortownie przez kopcowanie, gdzie wykorzystuje się również ta</w:t>
       </w:r>
       <w:r>
         <w:t>b</w:t>
       </w:r>
       <w:r>
-        <w:t xml:space="preserve">lice z typem </w:t>
-      </w:r>
-      <w:proofErr w:type="spellStart"/>
-      <w:r>
-        <w:t>float</w:t>
-      </w:r>
-      <w:proofErr w:type="spellEnd"/>
-      <w:r>
-        <w:t>.</w:t>
+        <w:t>lice z typem float.</w:t>
       </w:r>
     </w:p>
     <w:p>
@@ -1069,48 +956,16 @@
         <w:t xml:space="preserve">Program uruchamiany był na laptopie </w:t>
       </w:r>
       <w:r>
-        <w:t xml:space="preserve">HP </w:t>
-      </w:r>
-      <w:proofErr w:type="spellStart"/>
-      <w:r>
-        <w:t>Pavilion</w:t>
-      </w:r>
-      <w:proofErr w:type="spellEnd"/>
-      <w:r>
-        <w:t xml:space="preserve"> – 15-bc402nw</w:t>
+        <w:t>HP Pavilion – 15-bc402nw</w:t>
       </w:r>
       <w:r>
-        <w:t xml:space="preserve"> z procesorem Intel </w:t>
-      </w:r>
-      <w:proofErr w:type="spellStart"/>
-      <w:r>
-        <w:t>Core</w:t>
-      </w:r>
-      <w:proofErr w:type="spellEnd"/>
-      <w:r>
-        <w:t xml:space="preserve"> </w:t>
+        <w:t xml:space="preserve"> z procesorem Intel Core </w:t>
       </w:r>
       <w:r>
         <w:t>i5-8300H</w:t>
       </w:r>
       <w:r>
-        <w:t xml:space="preserve">, kartą graficzną </w:t>
-      </w:r>
-      <w:proofErr w:type="spellStart"/>
-      <w:r>
-        <w:t>Nvidia</w:t>
-      </w:r>
-      <w:proofErr w:type="spellEnd"/>
-      <w:r>
-        <w:t xml:space="preserve"> </w:t>
-      </w:r>
-      <w:proofErr w:type="spellStart"/>
-      <w:r>
-        <w:t>GeForece</w:t>
-      </w:r>
-      <w:proofErr w:type="spellEnd"/>
-      <w:r>
-        <w:t xml:space="preserve"> GTX 1050 oraz 16 GB pamięci RAM,</w:t>
+        <w:t>, kartą graficzną Nvidia GeForece GTX 1050 oraz 16 GB pamięci RAM,</w:t>
       </w:r>
     </w:p>
     <w:p>
@@ -1137,39 +992,7 @@
         </w:numPr>
       </w:pPr>
       <w:r>
-        <w:t xml:space="preserve">Do odmierzania czasu program posługuje się funkcją </w:t>
-      </w:r>
-      <w:proofErr w:type="spellStart"/>
-      <w:r>
-        <w:t>std</w:t>
-      </w:r>
-      <w:proofErr w:type="spellEnd"/>
-      <w:r>
-        <w:t>::</w:t>
-      </w:r>
-      <w:proofErr w:type="spellStart"/>
-      <w:r>
-        <w:t>chrono</w:t>
-      </w:r>
-      <w:proofErr w:type="spellEnd"/>
-      <w:r>
-        <w:t>::</w:t>
-      </w:r>
-      <w:proofErr w:type="spellStart"/>
-      <w:r>
-        <w:t>high_resolution_clock</w:t>
-      </w:r>
-      <w:proofErr w:type="spellEnd"/>
-      <w:r>
-        <w:t xml:space="preserve"> z biblioteki </w:t>
-      </w:r>
-      <w:proofErr w:type="spellStart"/>
-      <w:r>
-        <w:t>chrono</w:t>
-      </w:r>
-      <w:proofErr w:type="spellEnd"/>
-      <w:r>
-        <w:t>,</w:t>
+        <w:t>Do odmierzania czasu program posługuje się funkcją std::chrono::high_resolution_clock z biblioteki chrono,</w:t>
       </w:r>
     </w:p>
     <w:p>
@@ -1196,15 +1019,7 @@
         <w:t>Docelowo program średni czas mierzył wykonując 50 sortowań wyciągając z tego średnią arytmetyczną.</w:t>
       </w:r>
       <w:r>
-        <w:t xml:space="preserve"> Jest to kompromis wyciągnięty z wykresu ilustrujący, iż od już poniżej tej wartości wyniku zaczynają się </w:t>
-      </w:r>
-      <w:proofErr w:type="spellStart"/>
-      <w:r>
-        <w:t>unormowywać</w:t>
-      </w:r>
-      <w:proofErr w:type="spellEnd"/>
-      <w:r>
-        <w:t>:</w:t>
+        <w:t xml:space="preserve"> Jest to kompromis wyciągnięty z wykresu ilustrujący, iż od już poniżej tej wartości wyniku zaczynają się unormowywać:</w:t>
       </w:r>
     </w:p>
     <w:p>
@@ -2365,15 +2180,7 @@
         <w:pStyle w:val="Nagwek2"/>
       </w:pPr>
       <w:r>
-        <w:t>Sortowanie przez wstawanie (</w:t>
-      </w:r>
-      <w:proofErr w:type="spellStart"/>
-      <w:r>
-        <w:t>Insertionsort</w:t>
-      </w:r>
-      <w:proofErr w:type="spellEnd"/>
-      <w:r>
-        <w:t>)</w:t>
+        <w:t>Sortowanie przez wstawanie (Insertionsort)</w:t>
       </w:r>
     </w:p>
     <w:tbl>
@@ -2425,7 +2232,6 @@
                 <w14:ligatures w14:val="none"/>
               </w:rPr>
             </w:pPr>
-            <w:proofErr w:type="spellStart"/>
             <w:r>
               <w:rPr>
                 <w:rFonts w:ascii="Calibri" w:eastAsia="Times New Roman" w:hAnsi="Calibri" w:cs="Calibri"/>
@@ -2438,7 +2244,6 @@
               </w:rPr>
               <w:t>elements</w:t>
             </w:r>
-            <w:proofErr w:type="spellEnd"/>
             <w:r>
               <w:rPr>
                 <w:rFonts w:ascii="Calibri" w:eastAsia="Times New Roman" w:hAnsi="Calibri" w:cs="Calibri"/>
@@ -2483,31 +2288,17 @@
                 <w14:ligatures w14:val="none"/>
               </w:rPr>
             </w:pPr>
-            <w:proofErr w:type="spellStart"/>
-            <w:r>
-              <w:rPr>
-                <w:rFonts w:ascii="Calibri" w:eastAsia="Times New Roman" w:hAnsi="Calibri" w:cs="Calibri"/>
-                <w:color w:val="000000"/>
-                <w:kern w:val="0"/>
-                <w:sz w:val="22"/>
-                <w:szCs w:val="22"/>
-                <w:lang w:eastAsia="pl-PL"/>
-                <w14:ligatures w14:val="none"/>
-              </w:rPr>
-              <w:t>time</w:t>
-            </w:r>
-            <w:proofErr w:type="spellEnd"/>
-            <w:r>
-              <w:rPr>
-                <w:rFonts w:ascii="Calibri" w:eastAsia="Times New Roman" w:hAnsi="Calibri" w:cs="Calibri"/>
-                <w:color w:val="000000"/>
-                <w:kern w:val="0"/>
-                <w:sz w:val="22"/>
-                <w:szCs w:val="22"/>
-                <w:lang w:eastAsia="pl-PL"/>
-                <w14:ligatures w14:val="none"/>
-              </w:rPr>
-              <w:t xml:space="preserve"> [ms]</w:t>
+            <w:r>
+              <w:rPr>
+                <w:rFonts w:ascii="Calibri" w:eastAsia="Times New Roman" w:hAnsi="Calibri" w:cs="Calibri"/>
+                <w:color w:val="000000"/>
+                <w:kern w:val="0"/>
+                <w:sz w:val="22"/>
+                <w:szCs w:val="22"/>
+                <w:lang w:eastAsia="pl-PL"/>
+                <w14:ligatures w14:val="none"/>
+              </w:rPr>
+              <w:t>time [ms]</w:t>
             </w:r>
           </w:p>
         </w:tc>
@@ -2572,7 +2363,6 @@
                 <w14:ligatures w14:val="none"/>
               </w:rPr>
             </w:pPr>
-            <w:proofErr w:type="spellStart"/>
             <w:r>
               <w:rPr>
                 <w:rFonts w:ascii="Calibri" w:eastAsia="Times New Roman" w:hAnsi="Calibri" w:cs="Calibri"/>
@@ -2585,7 +2375,6 @@
               </w:rPr>
               <w:t>random</w:t>
             </w:r>
-            <w:proofErr w:type="spellEnd"/>
           </w:p>
         </w:tc>
         <w:tc>
@@ -2616,7 +2405,90 @@
                 <w14:ligatures w14:val="none"/>
               </w:rPr>
             </w:pPr>
-            <w:proofErr w:type="spellStart"/>
+            <w:r>
+              <w:rPr>
+                <w:rFonts w:ascii="Calibri" w:eastAsia="Times New Roman" w:hAnsi="Calibri" w:cs="Calibri"/>
+                <w:color w:val="000000"/>
+                <w:kern w:val="0"/>
+                <w:sz w:val="22"/>
+                <w:szCs w:val="22"/>
+                <w:lang w:eastAsia="pl-PL"/>
+                <w14:ligatures w14:val="none"/>
+              </w:rPr>
+              <w:t>sorted 33%</w:t>
+            </w:r>
+          </w:p>
+        </w:tc>
+        <w:tc>
+          <w:tcPr>
+            <w:tcW w:w="1130" w:type="dxa"/>
+            <w:tcBorders>
+              <w:top w:val="nil"/>
+              <w:left w:val="nil"/>
+              <w:bottom w:val="single" w:sz="4" w:space="0" w:color="auto"/>
+              <w:right w:val="single" w:sz="4" w:space="0" w:color="auto"/>
+            </w:tcBorders>
+            <w:shd w:val="clear" w:color="000000" w:fill="9BC2E6"/>
+            <w:noWrap/>
+            <w:vAlign w:val="center"/>
+            <w:hideMark/>
+          </w:tcPr>
+          <w:p>
+            <w:pPr>
+              <w:spacing w:after="0" w:line="240" w:lineRule="auto"/>
+              <w:jc w:val="center"/>
+              <w:rPr>
+                <w:rFonts w:ascii="Calibri" w:eastAsia="Times New Roman" w:hAnsi="Calibri" w:cs="Calibri"/>
+                <w:color w:val="000000"/>
+                <w:kern w:val="0"/>
+                <w:sz w:val="22"/>
+                <w:szCs w:val="22"/>
+                <w:lang w:eastAsia="pl-PL"/>
+                <w14:ligatures w14:val="none"/>
+              </w:rPr>
+            </w:pPr>
+            <w:r>
+              <w:rPr>
+                <w:rFonts w:ascii="Calibri" w:eastAsia="Times New Roman" w:hAnsi="Calibri" w:cs="Calibri"/>
+                <w:color w:val="000000"/>
+                <w:kern w:val="0"/>
+                <w:sz w:val="22"/>
+                <w:szCs w:val="22"/>
+                <w:lang w:eastAsia="pl-PL"/>
+                <w14:ligatures w14:val="none"/>
+              </w:rPr>
+              <w:t>sorted 66%</w:t>
+            </w:r>
+          </w:p>
+        </w:tc>
+        <w:tc>
+          <w:tcPr>
+            <w:tcW w:w="662" w:type="dxa"/>
+            <w:tcBorders>
+              <w:top w:val="nil"/>
+              <w:left w:val="nil"/>
+              <w:bottom w:val="single" w:sz="4" w:space="0" w:color="auto"/>
+              <w:right w:val="single" w:sz="4" w:space="0" w:color="auto"/>
+            </w:tcBorders>
+            <w:shd w:val="clear" w:color="000000" w:fill="9BC2E6"/>
+            <w:noWrap/>
+            <w:vAlign w:val="center"/>
+            <w:hideMark/>
+          </w:tcPr>
+          <w:p>
+            <w:pPr>
+              <w:spacing w:after="0" w:line="240" w:lineRule="auto"/>
+              <w:jc w:val="center"/>
+              <w:rPr>
+                <w:rFonts w:ascii="Calibri" w:eastAsia="Times New Roman" w:hAnsi="Calibri" w:cs="Calibri"/>
+                <w:color w:val="000000"/>
+                <w:kern w:val="0"/>
+                <w:sz w:val="22"/>
+                <w:szCs w:val="22"/>
+                <w:lang w:eastAsia="pl-PL"/>
+                <w14:ligatures w14:val="none"/>
+              </w:rPr>
+            </w:pPr>
             <w:r>
               <w:rPr>
                 <w:rFonts w:ascii="Calibri" w:eastAsia="Times New Roman" w:hAnsi="Calibri" w:cs="Calibri"/>
@@ -2629,24 +2501,11 @@
               </w:rPr>
               <w:t>sorted</w:t>
             </w:r>
-            <w:proofErr w:type="spellEnd"/>
-            <w:r>
-              <w:rPr>
-                <w:rFonts w:ascii="Calibri" w:eastAsia="Times New Roman" w:hAnsi="Calibri" w:cs="Calibri"/>
-                <w:color w:val="000000"/>
-                <w:kern w:val="0"/>
-                <w:sz w:val="22"/>
-                <w:szCs w:val="22"/>
-                <w:lang w:eastAsia="pl-PL"/>
-                <w14:ligatures w14:val="none"/>
-              </w:rPr>
-              <w:t xml:space="preserve"> 33%</w:t>
-            </w:r>
-          </w:p>
-        </w:tc>
-        <w:tc>
-          <w:tcPr>
-            <w:tcW w:w="1130" w:type="dxa"/>
+          </w:p>
+        </w:tc>
+        <w:tc>
+          <w:tcPr>
+            <w:tcW w:w="1156" w:type="dxa"/>
             <w:tcBorders>
               <w:top w:val="nil"/>
               <w:left w:val="nil"/>
@@ -2672,146 +2531,18 @@
                 <w14:ligatures w14:val="none"/>
               </w:rPr>
             </w:pPr>
-            <w:proofErr w:type="spellStart"/>
-            <w:r>
-              <w:rPr>
-                <w:rFonts w:ascii="Calibri" w:eastAsia="Times New Roman" w:hAnsi="Calibri" w:cs="Calibri"/>
-                <w:color w:val="000000"/>
-                <w:kern w:val="0"/>
-                <w:sz w:val="22"/>
-                <w:szCs w:val="22"/>
-                <w:lang w:eastAsia="pl-PL"/>
-                <w14:ligatures w14:val="none"/>
-              </w:rPr>
-              <w:t>sorted</w:t>
-            </w:r>
-            <w:proofErr w:type="spellEnd"/>
-            <w:r>
-              <w:rPr>
-                <w:rFonts w:ascii="Calibri" w:eastAsia="Times New Roman" w:hAnsi="Calibri" w:cs="Calibri"/>
-                <w:color w:val="000000"/>
-                <w:kern w:val="0"/>
-                <w:sz w:val="22"/>
-                <w:szCs w:val="22"/>
-                <w:lang w:eastAsia="pl-PL"/>
-                <w14:ligatures w14:val="none"/>
-              </w:rPr>
-              <w:t xml:space="preserve"> 66%</w:t>
-            </w:r>
-          </w:p>
-        </w:tc>
-        <w:tc>
-          <w:tcPr>
-            <w:tcW w:w="662" w:type="dxa"/>
-            <w:tcBorders>
-              <w:top w:val="nil"/>
-              <w:left w:val="nil"/>
-              <w:bottom w:val="single" w:sz="4" w:space="0" w:color="auto"/>
-              <w:right w:val="single" w:sz="4" w:space="0" w:color="auto"/>
-            </w:tcBorders>
-            <w:shd w:val="clear" w:color="000000" w:fill="9BC2E6"/>
-            <w:noWrap/>
-            <w:vAlign w:val="center"/>
-            <w:hideMark/>
-          </w:tcPr>
-          <w:p>
-            <w:pPr>
-              <w:spacing w:after="0" w:line="240" w:lineRule="auto"/>
-              <w:jc w:val="center"/>
-              <w:rPr>
-                <w:rFonts w:ascii="Calibri" w:eastAsia="Times New Roman" w:hAnsi="Calibri" w:cs="Calibri"/>
-                <w:color w:val="000000"/>
-                <w:kern w:val="0"/>
-                <w:sz w:val="22"/>
-                <w:szCs w:val="22"/>
-                <w:lang w:eastAsia="pl-PL"/>
-                <w14:ligatures w14:val="none"/>
-              </w:rPr>
-            </w:pPr>
-            <w:proofErr w:type="spellStart"/>
-            <w:r>
-              <w:rPr>
-                <w:rFonts w:ascii="Calibri" w:eastAsia="Times New Roman" w:hAnsi="Calibri" w:cs="Calibri"/>
-                <w:color w:val="000000"/>
-                <w:kern w:val="0"/>
-                <w:sz w:val="22"/>
-                <w:szCs w:val="22"/>
-                <w:lang w:eastAsia="pl-PL"/>
-                <w14:ligatures w14:val="none"/>
-              </w:rPr>
-              <w:t>sorted</w:t>
-            </w:r>
-            <w:proofErr w:type="spellEnd"/>
-          </w:p>
-        </w:tc>
-        <w:tc>
-          <w:tcPr>
-            <w:tcW w:w="1156" w:type="dxa"/>
-            <w:tcBorders>
-              <w:top w:val="nil"/>
-              <w:left w:val="nil"/>
-              <w:bottom w:val="single" w:sz="4" w:space="0" w:color="auto"/>
-              <w:right w:val="single" w:sz="4" w:space="0" w:color="auto"/>
-            </w:tcBorders>
-            <w:shd w:val="clear" w:color="000000" w:fill="9BC2E6"/>
-            <w:noWrap/>
-            <w:vAlign w:val="center"/>
-            <w:hideMark/>
-          </w:tcPr>
-          <w:p>
-            <w:pPr>
-              <w:spacing w:after="0" w:line="240" w:lineRule="auto"/>
-              <w:jc w:val="center"/>
-              <w:rPr>
-                <w:rFonts w:ascii="Calibri" w:eastAsia="Times New Roman" w:hAnsi="Calibri" w:cs="Calibri"/>
-                <w:color w:val="000000"/>
-                <w:kern w:val="0"/>
-                <w:sz w:val="22"/>
-                <w:szCs w:val="22"/>
-                <w:lang w:eastAsia="pl-PL"/>
-                <w14:ligatures w14:val="none"/>
-              </w:rPr>
-            </w:pPr>
-            <w:proofErr w:type="spellStart"/>
-            <w:r>
-              <w:rPr>
-                <w:rFonts w:ascii="Calibri" w:eastAsia="Times New Roman" w:hAnsi="Calibri" w:cs="Calibri"/>
-                <w:color w:val="000000"/>
-                <w:kern w:val="0"/>
-                <w:sz w:val="22"/>
-                <w:szCs w:val="22"/>
-                <w:lang w:eastAsia="pl-PL"/>
-                <w14:ligatures w14:val="none"/>
-              </w:rPr>
-              <w:t>sorted</w:t>
-            </w:r>
-            <w:proofErr w:type="spellEnd"/>
-            <w:r>
-              <w:rPr>
-                <w:rFonts w:ascii="Calibri" w:eastAsia="Times New Roman" w:hAnsi="Calibri" w:cs="Calibri"/>
-                <w:color w:val="000000"/>
-                <w:kern w:val="0"/>
-                <w:sz w:val="22"/>
-                <w:szCs w:val="22"/>
-                <w:lang w:eastAsia="pl-PL"/>
-                <w14:ligatures w14:val="none"/>
-              </w:rPr>
-              <w:t xml:space="preserve"> </w:t>
-            </w:r>
-            <w:proofErr w:type="spellStart"/>
-            <w:r>
-              <w:rPr>
-                <w:rFonts w:ascii="Calibri" w:eastAsia="Times New Roman" w:hAnsi="Calibri" w:cs="Calibri"/>
-                <w:color w:val="000000"/>
-                <w:kern w:val="0"/>
-                <w:sz w:val="22"/>
-                <w:szCs w:val="22"/>
-                <w:lang w:eastAsia="pl-PL"/>
-                <w14:ligatures w14:val="none"/>
-              </w:rPr>
-              <w:t>desc</w:t>
-            </w:r>
-            <w:proofErr w:type="spellEnd"/>
+            <w:r>
+              <w:rPr>
+                <w:rFonts w:ascii="Calibri" w:eastAsia="Times New Roman" w:hAnsi="Calibri" w:cs="Calibri"/>
+                <w:color w:val="000000"/>
+                <w:kern w:val="0"/>
+                <w:sz w:val="22"/>
+                <w:szCs w:val="22"/>
+                <w:lang w:eastAsia="pl-PL"/>
+                <w14:ligatures w14:val="none"/>
+              </w:rPr>
+              <w:t>sorted desc</w:t>
+            </w:r>
           </w:p>
         </w:tc>
       </w:tr>
@@ -4945,15 +4676,13 @@
       </w:pPr>
       <w:r>
         <w:lastRenderedPageBreak/>
-        <w:t>Sortowanie przez scalanie (</w:t>
+        <w:t xml:space="preserve">Sortowanie </w:t>
       </w:r>
-      <w:proofErr w:type="spellStart"/>
       <w:r>
-        <w:t>Shellsort</w:t>
+        <w:t>Shella</w:t>
       </w:r>
-      <w:proofErr w:type="spellEnd"/>
       <w:r>
-        <w:t>)</w:t>
+        <w:t xml:space="preserve"> (Shellsort)</w:t>
       </w:r>
     </w:p>
     <w:tbl>
@@ -5038,31 +4767,17 @@
                 <w14:ligatures w14:val="none"/>
               </w:rPr>
             </w:pPr>
-            <w:proofErr w:type="spellStart"/>
-            <w:r>
-              <w:rPr>
-                <w:rFonts w:ascii="Calibri" w:eastAsia="Times New Roman" w:hAnsi="Calibri" w:cs="Calibri"/>
-                <w:color w:val="000000"/>
-                <w:kern w:val="0"/>
-                <w:sz w:val="22"/>
-                <w:szCs w:val="22"/>
-                <w:lang w:eastAsia="pl-PL"/>
-                <w14:ligatures w14:val="none"/>
-              </w:rPr>
-              <w:t>time</w:t>
-            </w:r>
-            <w:proofErr w:type="spellEnd"/>
-            <w:r>
-              <w:rPr>
-                <w:rFonts w:ascii="Calibri" w:eastAsia="Times New Roman" w:hAnsi="Calibri" w:cs="Calibri"/>
-                <w:color w:val="000000"/>
-                <w:kern w:val="0"/>
-                <w:sz w:val="22"/>
-                <w:szCs w:val="22"/>
-                <w:lang w:eastAsia="pl-PL"/>
-                <w14:ligatures w14:val="none"/>
-              </w:rPr>
-              <w:t xml:space="preserve"> [ms]</w:t>
+            <w:r>
+              <w:rPr>
+                <w:rFonts w:ascii="Calibri" w:eastAsia="Times New Roman" w:hAnsi="Calibri" w:cs="Calibri"/>
+                <w:color w:val="000000"/>
+                <w:kern w:val="0"/>
+                <w:sz w:val="22"/>
+                <w:szCs w:val="22"/>
+                <w:lang w:eastAsia="pl-PL"/>
+                <w14:ligatures w14:val="none"/>
+              </w:rPr>
+              <w:t>time [ms]</w:t>
             </w:r>
           </w:p>
         </w:tc>
@@ -5099,7 +4814,6 @@
                 <w14:ligatures w14:val="none"/>
               </w:rPr>
             </w:pPr>
-            <w:proofErr w:type="spellStart"/>
             <w:r>
               <w:rPr>
                 <w:rFonts w:ascii="Calibri" w:eastAsia="Times New Roman" w:hAnsi="Calibri" w:cs="Calibri"/>
@@ -5112,7 +4826,6 @@
               </w:rPr>
               <w:t>elements</w:t>
             </w:r>
-            <w:proofErr w:type="spellEnd"/>
             <w:r>
               <w:rPr>
                 <w:rFonts w:ascii="Calibri" w:eastAsia="Times New Roman" w:hAnsi="Calibri" w:cs="Calibri"/>
@@ -5200,31 +4913,17 @@
                 <w14:ligatures w14:val="none"/>
               </w:rPr>
             </w:pPr>
-            <w:proofErr w:type="spellStart"/>
-            <w:r>
-              <w:rPr>
-                <w:rFonts w:ascii="Calibri" w:eastAsia="Times New Roman" w:hAnsi="Calibri" w:cs="Calibri"/>
-                <w:color w:val="000000"/>
-                <w:kern w:val="0"/>
-                <w:sz w:val="22"/>
-                <w:szCs w:val="22"/>
-                <w:lang w:eastAsia="pl-PL"/>
-                <w14:ligatures w14:val="none"/>
-              </w:rPr>
-              <w:t>Knuth</w:t>
-            </w:r>
-            <w:proofErr w:type="spellEnd"/>
-            <w:r>
-              <w:rPr>
-                <w:rFonts w:ascii="Calibri" w:eastAsia="Times New Roman" w:hAnsi="Calibri" w:cs="Calibri"/>
-                <w:color w:val="000000"/>
-                <w:kern w:val="0"/>
-                <w:sz w:val="22"/>
-                <w:szCs w:val="22"/>
-                <w:lang w:eastAsia="pl-PL"/>
-                <w14:ligatures w14:val="none"/>
-              </w:rPr>
-              <w:t xml:space="preserve"> version</w:t>
+            <w:r>
+              <w:rPr>
+                <w:rFonts w:ascii="Calibri" w:eastAsia="Times New Roman" w:hAnsi="Calibri" w:cs="Calibri"/>
+                <w:color w:val="000000"/>
+                <w:kern w:val="0"/>
+                <w:sz w:val="22"/>
+                <w:szCs w:val="22"/>
+                <w:lang w:eastAsia="pl-PL"/>
+                <w14:ligatures w14:val="none"/>
+              </w:rPr>
+              <w:t>Knuth version</w:t>
             </w:r>
           </w:p>
         </w:tc>
@@ -5289,7 +4988,6 @@
                 <w14:ligatures w14:val="none"/>
               </w:rPr>
             </w:pPr>
-            <w:proofErr w:type="spellStart"/>
             <w:r>
               <w:rPr>
                 <w:rFonts w:ascii="Calibri" w:eastAsia="Times New Roman" w:hAnsi="Calibri" w:cs="Calibri"/>
@@ -5302,7 +5000,6 @@
               </w:rPr>
               <w:t>random</w:t>
             </w:r>
-            <w:proofErr w:type="spellEnd"/>
           </w:p>
         </w:tc>
         <w:tc>
@@ -5333,31 +5030,17 @@
                 <w14:ligatures w14:val="none"/>
               </w:rPr>
             </w:pPr>
-            <w:proofErr w:type="spellStart"/>
-            <w:r>
-              <w:rPr>
-                <w:rFonts w:ascii="Calibri" w:eastAsia="Times New Roman" w:hAnsi="Calibri" w:cs="Calibri"/>
-                <w:color w:val="000000"/>
-                <w:kern w:val="0"/>
-                <w:sz w:val="22"/>
-                <w:szCs w:val="22"/>
-                <w:lang w:eastAsia="pl-PL"/>
-                <w14:ligatures w14:val="none"/>
-              </w:rPr>
-              <w:t>sorted</w:t>
-            </w:r>
-            <w:proofErr w:type="spellEnd"/>
-            <w:r>
-              <w:rPr>
-                <w:rFonts w:ascii="Calibri" w:eastAsia="Times New Roman" w:hAnsi="Calibri" w:cs="Calibri"/>
-                <w:color w:val="000000"/>
-                <w:kern w:val="0"/>
-                <w:sz w:val="22"/>
-                <w:szCs w:val="22"/>
-                <w:lang w:eastAsia="pl-PL"/>
-                <w14:ligatures w14:val="none"/>
-              </w:rPr>
-              <w:t xml:space="preserve"> 33%</w:t>
+            <w:r>
+              <w:rPr>
+                <w:rFonts w:ascii="Calibri" w:eastAsia="Times New Roman" w:hAnsi="Calibri" w:cs="Calibri"/>
+                <w:color w:val="000000"/>
+                <w:kern w:val="0"/>
+                <w:sz w:val="22"/>
+                <w:szCs w:val="22"/>
+                <w:lang w:eastAsia="pl-PL"/>
+                <w14:ligatures w14:val="none"/>
+              </w:rPr>
+              <w:t>sorted 33%</w:t>
             </w:r>
           </w:p>
         </w:tc>
@@ -5389,31 +5072,17 @@
                 <w14:ligatures w14:val="none"/>
               </w:rPr>
             </w:pPr>
-            <w:proofErr w:type="spellStart"/>
-            <w:r>
-              <w:rPr>
-                <w:rFonts w:ascii="Calibri" w:eastAsia="Times New Roman" w:hAnsi="Calibri" w:cs="Calibri"/>
-                <w:color w:val="000000"/>
-                <w:kern w:val="0"/>
-                <w:sz w:val="22"/>
-                <w:szCs w:val="22"/>
-                <w:lang w:eastAsia="pl-PL"/>
-                <w14:ligatures w14:val="none"/>
-              </w:rPr>
-              <w:t>sorted</w:t>
-            </w:r>
-            <w:proofErr w:type="spellEnd"/>
-            <w:r>
-              <w:rPr>
-                <w:rFonts w:ascii="Calibri" w:eastAsia="Times New Roman" w:hAnsi="Calibri" w:cs="Calibri"/>
-                <w:color w:val="000000"/>
-                <w:kern w:val="0"/>
-                <w:sz w:val="22"/>
-                <w:szCs w:val="22"/>
-                <w:lang w:eastAsia="pl-PL"/>
-                <w14:ligatures w14:val="none"/>
-              </w:rPr>
-              <w:t xml:space="preserve"> 66%</w:t>
+            <w:r>
+              <w:rPr>
+                <w:rFonts w:ascii="Calibri" w:eastAsia="Times New Roman" w:hAnsi="Calibri" w:cs="Calibri"/>
+                <w:color w:val="000000"/>
+                <w:kern w:val="0"/>
+                <w:sz w:val="22"/>
+                <w:szCs w:val="22"/>
+                <w:lang w:eastAsia="pl-PL"/>
+                <w14:ligatures w14:val="none"/>
+              </w:rPr>
+              <w:t>sorted 66%</w:t>
             </w:r>
           </w:p>
         </w:tc>
@@ -5445,7 +5114,6 @@
                 <w14:ligatures w14:val="none"/>
               </w:rPr>
             </w:pPr>
-            <w:proofErr w:type="spellStart"/>
             <w:r>
               <w:rPr>
                 <w:rFonts w:ascii="Calibri" w:eastAsia="Times New Roman" w:hAnsi="Calibri" w:cs="Calibri"/>
@@ -5458,7 +5126,6 @@
               </w:rPr>
               <w:t>sorted</w:t>
             </w:r>
-            <w:proofErr w:type="spellEnd"/>
           </w:p>
         </w:tc>
         <w:tc>
@@ -5489,46 +5156,18 @@
                 <w14:ligatures w14:val="none"/>
               </w:rPr>
             </w:pPr>
-            <w:proofErr w:type="spellStart"/>
-            <w:r>
-              <w:rPr>
-                <w:rFonts w:ascii="Calibri" w:eastAsia="Times New Roman" w:hAnsi="Calibri" w:cs="Calibri"/>
-                <w:color w:val="000000"/>
-                <w:kern w:val="0"/>
-                <w:sz w:val="22"/>
-                <w:szCs w:val="22"/>
-                <w:lang w:eastAsia="pl-PL"/>
-                <w14:ligatures w14:val="none"/>
-              </w:rPr>
-              <w:t>sorted</w:t>
-            </w:r>
-            <w:proofErr w:type="spellEnd"/>
-            <w:r>
-              <w:rPr>
-                <w:rFonts w:ascii="Calibri" w:eastAsia="Times New Roman" w:hAnsi="Calibri" w:cs="Calibri"/>
-                <w:color w:val="000000"/>
-                <w:kern w:val="0"/>
-                <w:sz w:val="22"/>
-                <w:szCs w:val="22"/>
-                <w:lang w:eastAsia="pl-PL"/>
-                <w14:ligatures w14:val="none"/>
-              </w:rPr>
-              <w:t xml:space="preserve"> </w:t>
-            </w:r>
-            <w:proofErr w:type="spellStart"/>
-            <w:r>
-              <w:rPr>
-                <w:rFonts w:ascii="Calibri" w:eastAsia="Times New Roman" w:hAnsi="Calibri" w:cs="Calibri"/>
-                <w:color w:val="000000"/>
-                <w:kern w:val="0"/>
-                <w:sz w:val="22"/>
-                <w:szCs w:val="22"/>
-                <w:lang w:eastAsia="pl-PL"/>
-                <w14:ligatures w14:val="none"/>
-              </w:rPr>
-              <w:t>desc</w:t>
-            </w:r>
-            <w:proofErr w:type="spellEnd"/>
+            <w:r>
+              <w:rPr>
+                <w:rFonts w:ascii="Calibri" w:eastAsia="Times New Roman" w:hAnsi="Calibri" w:cs="Calibri"/>
+                <w:color w:val="000000"/>
+                <w:kern w:val="0"/>
+                <w:sz w:val="22"/>
+                <w:szCs w:val="22"/>
+                <w:lang w:eastAsia="pl-PL"/>
+                <w14:ligatures w14:val="none"/>
+              </w:rPr>
+              <w:t>sorted desc</w:t>
+            </w:r>
           </w:p>
         </w:tc>
         <w:tc>
@@ -5559,7 +5198,6 @@
                 <w14:ligatures w14:val="none"/>
               </w:rPr>
             </w:pPr>
-            <w:proofErr w:type="spellStart"/>
             <w:r>
               <w:rPr>
                 <w:rFonts w:ascii="Calibri" w:eastAsia="Times New Roman" w:hAnsi="Calibri" w:cs="Calibri"/>
@@ -5572,7 +5210,6 @@
               </w:rPr>
               <w:t>random</w:t>
             </w:r>
-            <w:proofErr w:type="spellEnd"/>
           </w:p>
         </w:tc>
         <w:tc>
@@ -5603,31 +5240,17 @@
                 <w14:ligatures w14:val="none"/>
               </w:rPr>
             </w:pPr>
-            <w:proofErr w:type="spellStart"/>
-            <w:r>
-              <w:rPr>
-                <w:rFonts w:ascii="Calibri" w:eastAsia="Times New Roman" w:hAnsi="Calibri" w:cs="Calibri"/>
-                <w:color w:val="000000"/>
-                <w:kern w:val="0"/>
-                <w:sz w:val="22"/>
-                <w:szCs w:val="22"/>
-                <w:lang w:eastAsia="pl-PL"/>
-                <w14:ligatures w14:val="none"/>
-              </w:rPr>
-              <w:t>sorted</w:t>
-            </w:r>
-            <w:proofErr w:type="spellEnd"/>
-            <w:r>
-              <w:rPr>
-                <w:rFonts w:ascii="Calibri" w:eastAsia="Times New Roman" w:hAnsi="Calibri" w:cs="Calibri"/>
-                <w:color w:val="000000"/>
-                <w:kern w:val="0"/>
-                <w:sz w:val="22"/>
-                <w:szCs w:val="22"/>
-                <w:lang w:eastAsia="pl-PL"/>
-                <w14:ligatures w14:val="none"/>
-              </w:rPr>
-              <w:t xml:space="preserve"> 33%</w:t>
+            <w:r>
+              <w:rPr>
+                <w:rFonts w:ascii="Calibri" w:eastAsia="Times New Roman" w:hAnsi="Calibri" w:cs="Calibri"/>
+                <w:color w:val="000000"/>
+                <w:kern w:val="0"/>
+                <w:sz w:val="22"/>
+                <w:szCs w:val="22"/>
+                <w:lang w:eastAsia="pl-PL"/>
+                <w14:ligatures w14:val="none"/>
+              </w:rPr>
+              <w:t>sorted 33%</w:t>
             </w:r>
           </w:p>
         </w:tc>
@@ -5659,31 +5282,17 @@
                 <w14:ligatures w14:val="none"/>
               </w:rPr>
             </w:pPr>
-            <w:proofErr w:type="spellStart"/>
-            <w:r>
-              <w:rPr>
-                <w:rFonts w:ascii="Calibri" w:eastAsia="Times New Roman" w:hAnsi="Calibri" w:cs="Calibri"/>
-                <w:color w:val="000000"/>
-                <w:kern w:val="0"/>
-                <w:sz w:val="22"/>
-                <w:szCs w:val="22"/>
-                <w:lang w:eastAsia="pl-PL"/>
-                <w14:ligatures w14:val="none"/>
-              </w:rPr>
-              <w:t>sorted</w:t>
-            </w:r>
-            <w:proofErr w:type="spellEnd"/>
-            <w:r>
-              <w:rPr>
-                <w:rFonts w:ascii="Calibri" w:eastAsia="Times New Roman" w:hAnsi="Calibri" w:cs="Calibri"/>
-                <w:color w:val="000000"/>
-                <w:kern w:val="0"/>
-                <w:sz w:val="22"/>
-                <w:szCs w:val="22"/>
-                <w:lang w:eastAsia="pl-PL"/>
-                <w14:ligatures w14:val="none"/>
-              </w:rPr>
-              <w:t xml:space="preserve"> 66%</w:t>
+            <w:r>
+              <w:rPr>
+                <w:rFonts w:ascii="Calibri" w:eastAsia="Times New Roman" w:hAnsi="Calibri" w:cs="Calibri"/>
+                <w:color w:val="000000"/>
+                <w:kern w:val="0"/>
+                <w:sz w:val="22"/>
+                <w:szCs w:val="22"/>
+                <w:lang w:eastAsia="pl-PL"/>
+                <w14:ligatures w14:val="none"/>
+              </w:rPr>
+              <w:t>sorted 66%</w:t>
             </w:r>
           </w:p>
         </w:tc>
@@ -5715,7 +5324,6 @@
                 <w14:ligatures w14:val="none"/>
               </w:rPr>
             </w:pPr>
-            <w:proofErr w:type="spellStart"/>
             <w:r>
               <w:rPr>
                 <w:rFonts w:ascii="Calibri" w:eastAsia="Times New Roman" w:hAnsi="Calibri" w:cs="Calibri"/>
@@ -5728,7 +5336,6 @@
               </w:rPr>
               <w:t>sorted</w:t>
             </w:r>
-            <w:proofErr w:type="spellEnd"/>
           </w:p>
         </w:tc>
         <w:tc>
@@ -5759,46 +5366,18 @@
                 <w14:ligatures w14:val="none"/>
               </w:rPr>
             </w:pPr>
-            <w:proofErr w:type="spellStart"/>
-            <w:r>
-              <w:rPr>
-                <w:rFonts w:ascii="Calibri" w:eastAsia="Times New Roman" w:hAnsi="Calibri" w:cs="Calibri"/>
-                <w:color w:val="000000"/>
-                <w:kern w:val="0"/>
-                <w:sz w:val="22"/>
-                <w:szCs w:val="22"/>
-                <w:lang w:eastAsia="pl-PL"/>
-                <w14:ligatures w14:val="none"/>
-              </w:rPr>
-              <w:t>sorted</w:t>
-            </w:r>
-            <w:proofErr w:type="spellEnd"/>
-            <w:r>
-              <w:rPr>
-                <w:rFonts w:ascii="Calibri" w:eastAsia="Times New Roman" w:hAnsi="Calibri" w:cs="Calibri"/>
-                <w:color w:val="000000"/>
-                <w:kern w:val="0"/>
-                <w:sz w:val="22"/>
-                <w:szCs w:val="22"/>
-                <w:lang w:eastAsia="pl-PL"/>
-                <w14:ligatures w14:val="none"/>
-              </w:rPr>
-              <w:t xml:space="preserve"> </w:t>
-            </w:r>
-            <w:proofErr w:type="spellStart"/>
-            <w:r>
-              <w:rPr>
-                <w:rFonts w:ascii="Calibri" w:eastAsia="Times New Roman" w:hAnsi="Calibri" w:cs="Calibri"/>
-                <w:color w:val="000000"/>
-                <w:kern w:val="0"/>
-                <w:sz w:val="22"/>
-                <w:szCs w:val="22"/>
-                <w:lang w:eastAsia="pl-PL"/>
-                <w14:ligatures w14:val="none"/>
-              </w:rPr>
-              <w:t>desc</w:t>
-            </w:r>
-            <w:proofErr w:type="spellEnd"/>
+            <w:r>
+              <w:rPr>
+                <w:rFonts w:ascii="Calibri" w:eastAsia="Times New Roman" w:hAnsi="Calibri" w:cs="Calibri"/>
+                <w:color w:val="000000"/>
+                <w:kern w:val="0"/>
+                <w:sz w:val="22"/>
+                <w:szCs w:val="22"/>
+                <w:lang w:eastAsia="pl-PL"/>
+                <w14:ligatures w14:val="none"/>
+              </w:rPr>
+              <w:t>sorted desc</w:t>
+            </w:r>
           </w:p>
         </w:tc>
       </w:tr>
@@ -9640,15 +9219,7 @@
       </w:pPr>
       <w:r>
         <w:lastRenderedPageBreak/>
-        <w:t>Sortowanie przez kopcowanie (</w:t>
-      </w:r>
-      <w:proofErr w:type="spellStart"/>
-      <w:r>
-        <w:t>Heapsort</w:t>
-      </w:r>
-      <w:proofErr w:type="spellEnd"/>
-      <w:r>
-        <w:t>)</w:t>
+        <w:t>Sortowanie przez kopcowanie (Heapsort)</w:t>
       </w:r>
     </w:p>
     <w:tbl>
@@ -9732,31 +9303,17 @@
                 <w14:ligatures w14:val="none"/>
               </w:rPr>
             </w:pPr>
-            <w:proofErr w:type="spellStart"/>
-            <w:r>
-              <w:rPr>
-                <w:rFonts w:ascii="Calibri" w:eastAsia="Times New Roman" w:hAnsi="Calibri" w:cs="Calibri"/>
-                <w:color w:val="000000"/>
-                <w:kern w:val="0"/>
-                <w:sz w:val="22"/>
-                <w:szCs w:val="22"/>
-                <w:lang w:eastAsia="pl-PL"/>
-                <w14:ligatures w14:val="none"/>
-              </w:rPr>
-              <w:t>time</w:t>
-            </w:r>
-            <w:proofErr w:type="spellEnd"/>
-            <w:r>
-              <w:rPr>
-                <w:rFonts w:ascii="Calibri" w:eastAsia="Times New Roman" w:hAnsi="Calibri" w:cs="Calibri"/>
-                <w:color w:val="000000"/>
-                <w:kern w:val="0"/>
-                <w:sz w:val="22"/>
-                <w:szCs w:val="22"/>
-                <w:lang w:eastAsia="pl-PL"/>
-                <w14:ligatures w14:val="none"/>
-              </w:rPr>
-              <w:t xml:space="preserve"> [ms]</w:t>
+            <w:r>
+              <w:rPr>
+                <w:rFonts w:ascii="Calibri" w:eastAsia="Times New Roman" w:hAnsi="Calibri" w:cs="Calibri"/>
+                <w:color w:val="000000"/>
+                <w:kern w:val="0"/>
+                <w:sz w:val="22"/>
+                <w:szCs w:val="22"/>
+                <w:lang w:eastAsia="pl-PL"/>
+                <w14:ligatures w14:val="none"/>
+              </w:rPr>
+              <w:t>time [ms]</w:t>
             </w:r>
           </w:p>
         </w:tc>
@@ -9793,7 +9350,6 @@
                 <w14:ligatures w14:val="none"/>
               </w:rPr>
             </w:pPr>
-            <w:proofErr w:type="spellStart"/>
             <w:r>
               <w:rPr>
                 <w:rFonts w:ascii="Calibri" w:eastAsia="Times New Roman" w:hAnsi="Calibri" w:cs="Calibri"/>
@@ -9806,7 +9362,6 @@
               </w:rPr>
               <w:t>elements</w:t>
             </w:r>
-            <w:proofErr w:type="spellEnd"/>
             <w:r>
               <w:rPr>
                 <w:rFonts w:ascii="Calibri" w:eastAsia="Times New Roman" w:hAnsi="Calibri" w:cs="Calibri"/>
@@ -9851,7 +9406,6 @@
                 <w14:ligatures w14:val="none"/>
               </w:rPr>
             </w:pPr>
-            <w:proofErr w:type="spellStart"/>
             <w:r>
               <w:rPr>
                 <w:rFonts w:ascii="Calibri" w:eastAsia="Times New Roman" w:hAnsi="Calibri" w:cs="Calibri"/>
@@ -9864,7 +9418,6 @@
               </w:rPr>
               <w:t>integer</w:t>
             </w:r>
-            <w:proofErr w:type="spellEnd"/>
           </w:p>
         </w:tc>
         <w:tc>
@@ -9896,7 +9449,6 @@
                 <w14:ligatures w14:val="none"/>
               </w:rPr>
             </w:pPr>
-            <w:proofErr w:type="spellStart"/>
             <w:r>
               <w:rPr>
                 <w:rFonts w:ascii="Calibri" w:eastAsia="Times New Roman" w:hAnsi="Calibri" w:cs="Calibri"/>
@@ -9909,7 +9461,6 @@
               </w:rPr>
               <w:t>float</w:t>
             </w:r>
-            <w:proofErr w:type="spellEnd"/>
           </w:p>
         </w:tc>
       </w:tr>
@@ -9973,7 +9524,6 @@
                 <w14:ligatures w14:val="none"/>
               </w:rPr>
             </w:pPr>
-            <w:proofErr w:type="spellStart"/>
             <w:r>
               <w:rPr>
                 <w:rFonts w:ascii="Calibri" w:eastAsia="Times New Roman" w:hAnsi="Calibri" w:cs="Calibri"/>
@@ -9986,7 +9536,6 @@
               </w:rPr>
               <w:t>random</w:t>
             </w:r>
-            <w:proofErr w:type="spellEnd"/>
           </w:p>
         </w:tc>
         <w:tc>
@@ -10017,7 +9566,90 @@
                 <w14:ligatures w14:val="none"/>
               </w:rPr>
             </w:pPr>
-            <w:proofErr w:type="spellStart"/>
+            <w:r>
+              <w:rPr>
+                <w:rFonts w:ascii="Calibri" w:eastAsia="Times New Roman" w:hAnsi="Calibri" w:cs="Calibri"/>
+                <w:color w:val="000000"/>
+                <w:kern w:val="0"/>
+                <w:sz w:val="22"/>
+                <w:szCs w:val="22"/>
+                <w:lang w:eastAsia="pl-PL"/>
+                <w14:ligatures w14:val="none"/>
+              </w:rPr>
+              <w:t>sorted 33%</w:t>
+            </w:r>
+          </w:p>
+        </w:tc>
+        <w:tc>
+          <w:tcPr>
+            <w:tcW w:w="851" w:type="dxa"/>
+            <w:tcBorders>
+              <w:top w:val="nil"/>
+              <w:left w:val="nil"/>
+              <w:bottom w:val="single" w:sz="4" w:space="0" w:color="auto"/>
+              <w:right w:val="single" w:sz="4" w:space="0" w:color="auto"/>
+            </w:tcBorders>
+            <w:shd w:val="clear" w:color="000000" w:fill="9BC2E6"/>
+            <w:noWrap/>
+            <w:vAlign w:val="center"/>
+            <w:hideMark/>
+          </w:tcPr>
+          <w:p>
+            <w:pPr>
+              <w:spacing w:after="0" w:line="240" w:lineRule="auto"/>
+              <w:jc w:val="center"/>
+              <w:rPr>
+                <w:rFonts w:ascii="Calibri" w:eastAsia="Times New Roman" w:hAnsi="Calibri" w:cs="Calibri"/>
+                <w:color w:val="000000"/>
+                <w:kern w:val="0"/>
+                <w:sz w:val="22"/>
+                <w:szCs w:val="22"/>
+                <w:lang w:eastAsia="pl-PL"/>
+                <w14:ligatures w14:val="none"/>
+              </w:rPr>
+            </w:pPr>
+            <w:r>
+              <w:rPr>
+                <w:rFonts w:ascii="Calibri" w:eastAsia="Times New Roman" w:hAnsi="Calibri" w:cs="Calibri"/>
+                <w:color w:val="000000"/>
+                <w:kern w:val="0"/>
+                <w:sz w:val="22"/>
+                <w:szCs w:val="22"/>
+                <w:lang w:eastAsia="pl-PL"/>
+                <w14:ligatures w14:val="none"/>
+              </w:rPr>
+              <w:t>sorted 66%</w:t>
+            </w:r>
+          </w:p>
+        </w:tc>
+        <w:tc>
+          <w:tcPr>
+            <w:tcW w:w="850" w:type="dxa"/>
+            <w:tcBorders>
+              <w:top w:val="nil"/>
+              <w:left w:val="nil"/>
+              <w:bottom w:val="single" w:sz="4" w:space="0" w:color="auto"/>
+              <w:right w:val="single" w:sz="4" w:space="0" w:color="auto"/>
+            </w:tcBorders>
+            <w:shd w:val="clear" w:color="000000" w:fill="9BC2E6"/>
+            <w:noWrap/>
+            <w:vAlign w:val="center"/>
+            <w:hideMark/>
+          </w:tcPr>
+          <w:p>
+            <w:pPr>
+              <w:spacing w:after="0" w:line="240" w:lineRule="auto"/>
+              <w:jc w:val="center"/>
+              <w:rPr>
+                <w:rFonts w:ascii="Calibri" w:eastAsia="Times New Roman" w:hAnsi="Calibri" w:cs="Calibri"/>
+                <w:color w:val="000000"/>
+                <w:kern w:val="0"/>
+                <w:sz w:val="22"/>
+                <w:szCs w:val="22"/>
+                <w:lang w:eastAsia="pl-PL"/>
+                <w14:ligatures w14:val="none"/>
+              </w:rPr>
+            </w:pPr>
             <w:r>
               <w:rPr>
                 <w:rFonts w:ascii="Calibri" w:eastAsia="Times New Roman" w:hAnsi="Calibri" w:cs="Calibri"/>
@@ -10030,19 +9662,6 @@
               </w:rPr>
               <w:t>sorted</w:t>
             </w:r>
-            <w:proofErr w:type="spellEnd"/>
-            <w:r>
-              <w:rPr>
-                <w:rFonts w:ascii="Calibri" w:eastAsia="Times New Roman" w:hAnsi="Calibri" w:cs="Calibri"/>
-                <w:color w:val="000000"/>
-                <w:kern w:val="0"/>
-                <w:sz w:val="22"/>
-                <w:szCs w:val="22"/>
-                <w:lang w:eastAsia="pl-PL"/>
-                <w14:ligatures w14:val="none"/>
-              </w:rPr>
-              <w:t xml:space="preserve"> 33%</w:t>
-            </w:r>
           </w:p>
         </w:tc>
         <w:tc>
@@ -10052,6 +9671,48 @@
               <w:top w:val="nil"/>
               <w:left w:val="nil"/>
               <w:bottom w:val="single" w:sz="4" w:space="0" w:color="auto"/>
+              <w:right w:val="single" w:sz="8" w:space="0" w:color="auto"/>
+            </w:tcBorders>
+            <w:shd w:val="clear" w:color="000000" w:fill="9BC2E6"/>
+            <w:noWrap/>
+            <w:vAlign w:val="center"/>
+            <w:hideMark/>
+          </w:tcPr>
+          <w:p>
+            <w:pPr>
+              <w:spacing w:after="0" w:line="240" w:lineRule="auto"/>
+              <w:jc w:val="center"/>
+              <w:rPr>
+                <w:rFonts w:ascii="Calibri" w:eastAsia="Times New Roman" w:hAnsi="Calibri" w:cs="Calibri"/>
+                <w:color w:val="000000"/>
+                <w:kern w:val="0"/>
+                <w:sz w:val="22"/>
+                <w:szCs w:val="22"/>
+                <w:lang w:eastAsia="pl-PL"/>
+                <w14:ligatures w14:val="none"/>
+              </w:rPr>
+            </w:pPr>
+            <w:r>
+              <w:rPr>
+                <w:rFonts w:ascii="Calibri" w:eastAsia="Times New Roman" w:hAnsi="Calibri" w:cs="Calibri"/>
+                <w:color w:val="000000"/>
+                <w:kern w:val="0"/>
+                <w:sz w:val="22"/>
+                <w:szCs w:val="22"/>
+                <w:lang w:eastAsia="pl-PL"/>
+                <w14:ligatures w14:val="none"/>
+              </w:rPr>
+              <w:t>sorted desc</w:t>
+            </w:r>
+          </w:p>
+        </w:tc>
+        <w:tc>
+          <w:tcPr>
+            <w:tcW w:w="850" w:type="dxa"/>
+            <w:tcBorders>
+              <w:top w:val="nil"/>
+              <w:left w:val="nil"/>
+              <w:bottom w:val="single" w:sz="4" w:space="0" w:color="auto"/>
               <w:right w:val="single" w:sz="4" w:space="0" w:color="auto"/>
             </w:tcBorders>
             <w:shd w:val="clear" w:color="000000" w:fill="9BC2E6"/>
@@ -10073,7 +9734,132 @@
                 <w14:ligatures w14:val="none"/>
               </w:rPr>
             </w:pPr>
-            <w:proofErr w:type="spellStart"/>
+            <w:r>
+              <w:rPr>
+                <w:rFonts w:ascii="Calibri" w:eastAsia="Times New Roman" w:hAnsi="Calibri" w:cs="Calibri"/>
+                <w:color w:val="000000"/>
+                <w:kern w:val="0"/>
+                <w:sz w:val="22"/>
+                <w:szCs w:val="22"/>
+                <w:lang w:eastAsia="pl-PL"/>
+                <w14:ligatures w14:val="none"/>
+              </w:rPr>
+              <w:t>random</w:t>
+            </w:r>
+          </w:p>
+        </w:tc>
+        <w:tc>
+          <w:tcPr>
+            <w:tcW w:w="851" w:type="dxa"/>
+            <w:tcBorders>
+              <w:top w:val="nil"/>
+              <w:left w:val="nil"/>
+              <w:bottom w:val="single" w:sz="4" w:space="0" w:color="auto"/>
+              <w:right w:val="single" w:sz="4" w:space="0" w:color="auto"/>
+            </w:tcBorders>
+            <w:shd w:val="clear" w:color="000000" w:fill="9BC2E6"/>
+            <w:noWrap/>
+            <w:vAlign w:val="center"/>
+            <w:hideMark/>
+          </w:tcPr>
+          <w:p>
+            <w:pPr>
+              <w:spacing w:after="0" w:line="240" w:lineRule="auto"/>
+              <w:jc w:val="center"/>
+              <w:rPr>
+                <w:rFonts w:ascii="Calibri" w:eastAsia="Times New Roman" w:hAnsi="Calibri" w:cs="Calibri"/>
+                <w:color w:val="000000"/>
+                <w:kern w:val="0"/>
+                <w:sz w:val="22"/>
+                <w:szCs w:val="22"/>
+                <w:lang w:eastAsia="pl-PL"/>
+                <w14:ligatures w14:val="none"/>
+              </w:rPr>
+            </w:pPr>
+            <w:r>
+              <w:rPr>
+                <w:rFonts w:ascii="Calibri" w:eastAsia="Times New Roman" w:hAnsi="Calibri" w:cs="Calibri"/>
+                <w:color w:val="000000"/>
+                <w:kern w:val="0"/>
+                <w:sz w:val="22"/>
+                <w:szCs w:val="22"/>
+                <w:lang w:eastAsia="pl-PL"/>
+                <w14:ligatures w14:val="none"/>
+              </w:rPr>
+              <w:t>sorted 33%</w:t>
+            </w:r>
+          </w:p>
+        </w:tc>
+        <w:tc>
+          <w:tcPr>
+            <w:tcW w:w="850" w:type="dxa"/>
+            <w:tcBorders>
+              <w:top w:val="nil"/>
+              <w:left w:val="nil"/>
+              <w:bottom w:val="single" w:sz="4" w:space="0" w:color="auto"/>
+              <w:right w:val="single" w:sz="4" w:space="0" w:color="auto"/>
+            </w:tcBorders>
+            <w:shd w:val="clear" w:color="000000" w:fill="9BC2E6"/>
+            <w:noWrap/>
+            <w:vAlign w:val="center"/>
+            <w:hideMark/>
+          </w:tcPr>
+          <w:p>
+            <w:pPr>
+              <w:spacing w:after="0" w:line="240" w:lineRule="auto"/>
+              <w:jc w:val="center"/>
+              <w:rPr>
+                <w:rFonts w:ascii="Calibri" w:eastAsia="Times New Roman" w:hAnsi="Calibri" w:cs="Calibri"/>
+                <w:color w:val="000000"/>
+                <w:kern w:val="0"/>
+                <w:sz w:val="22"/>
+                <w:szCs w:val="22"/>
+                <w:lang w:eastAsia="pl-PL"/>
+                <w14:ligatures w14:val="none"/>
+              </w:rPr>
+            </w:pPr>
+            <w:r>
+              <w:rPr>
+                <w:rFonts w:ascii="Calibri" w:eastAsia="Times New Roman" w:hAnsi="Calibri" w:cs="Calibri"/>
+                <w:color w:val="000000"/>
+                <w:kern w:val="0"/>
+                <w:sz w:val="22"/>
+                <w:szCs w:val="22"/>
+                <w:lang w:eastAsia="pl-PL"/>
+                <w14:ligatures w14:val="none"/>
+              </w:rPr>
+              <w:t>sorted 66%</w:t>
+            </w:r>
+          </w:p>
+        </w:tc>
+        <w:tc>
+          <w:tcPr>
+            <w:tcW w:w="851" w:type="dxa"/>
+            <w:tcBorders>
+              <w:top w:val="nil"/>
+              <w:left w:val="nil"/>
+              <w:bottom w:val="single" w:sz="4" w:space="0" w:color="auto"/>
+              <w:right w:val="single" w:sz="4" w:space="0" w:color="auto"/>
+            </w:tcBorders>
+            <w:shd w:val="clear" w:color="000000" w:fill="9BC2E6"/>
+            <w:noWrap/>
+            <w:vAlign w:val="center"/>
+            <w:hideMark/>
+          </w:tcPr>
+          <w:p>
+            <w:pPr>
+              <w:spacing w:after="0" w:line="240" w:lineRule="auto"/>
+              <w:jc w:val="center"/>
+              <w:rPr>
+                <w:rFonts w:ascii="Calibri" w:eastAsia="Times New Roman" w:hAnsi="Calibri" w:cs="Calibri"/>
+                <w:color w:val="000000"/>
+                <w:kern w:val="0"/>
+                <w:sz w:val="22"/>
+                <w:szCs w:val="22"/>
+                <w:lang w:eastAsia="pl-PL"/>
+                <w14:ligatures w14:val="none"/>
+              </w:rPr>
+            </w:pPr>
             <w:r>
               <w:rPr>
                 <w:rFonts w:ascii="Calibri" w:eastAsia="Times New Roman" w:hAnsi="Calibri" w:cs="Calibri"/>
@@ -10086,19 +9872,6 @@
               </w:rPr>
               <w:t>sorted</w:t>
             </w:r>
-            <w:proofErr w:type="spellEnd"/>
-            <w:r>
-              <w:rPr>
-                <w:rFonts w:ascii="Calibri" w:eastAsia="Times New Roman" w:hAnsi="Calibri" w:cs="Calibri"/>
-                <w:color w:val="000000"/>
-                <w:kern w:val="0"/>
-                <w:sz w:val="22"/>
-                <w:szCs w:val="22"/>
-                <w:lang w:eastAsia="pl-PL"/>
-                <w14:ligatures w14:val="none"/>
-              </w:rPr>
-              <w:t xml:space="preserve"> 66%</w:t>
-            </w:r>
           </w:p>
         </w:tc>
         <w:tc>
@@ -10129,360 +9902,18 @@
                 <w14:ligatures w14:val="none"/>
               </w:rPr>
             </w:pPr>
-            <w:proofErr w:type="spellStart"/>
-            <w:r>
-              <w:rPr>
-                <w:rFonts w:ascii="Calibri" w:eastAsia="Times New Roman" w:hAnsi="Calibri" w:cs="Calibri"/>
-                <w:color w:val="000000"/>
-                <w:kern w:val="0"/>
-                <w:sz w:val="22"/>
-                <w:szCs w:val="22"/>
-                <w:lang w:eastAsia="pl-PL"/>
-                <w14:ligatures w14:val="none"/>
-              </w:rPr>
-              <w:t>sorted</w:t>
-            </w:r>
-            <w:proofErr w:type="spellEnd"/>
-          </w:p>
-        </w:tc>
-        <w:tc>
-          <w:tcPr>
-            <w:tcW w:w="851" w:type="dxa"/>
-            <w:tcBorders>
-              <w:top w:val="nil"/>
-              <w:left w:val="nil"/>
-              <w:bottom w:val="single" w:sz="4" w:space="0" w:color="auto"/>
-              <w:right w:val="single" w:sz="8" w:space="0" w:color="auto"/>
-            </w:tcBorders>
-            <w:shd w:val="clear" w:color="000000" w:fill="9BC2E6"/>
-            <w:noWrap/>
-            <w:vAlign w:val="center"/>
-            <w:hideMark/>
-          </w:tcPr>
-          <w:p>
-            <w:pPr>
-              <w:spacing w:after="0" w:line="240" w:lineRule="auto"/>
-              <w:jc w:val="center"/>
-              <w:rPr>
-                <w:rFonts w:ascii="Calibri" w:eastAsia="Times New Roman" w:hAnsi="Calibri" w:cs="Calibri"/>
-                <w:color w:val="000000"/>
-                <w:kern w:val="0"/>
-                <w:sz w:val="22"/>
-                <w:szCs w:val="22"/>
-                <w:lang w:eastAsia="pl-PL"/>
-                <w14:ligatures w14:val="none"/>
-              </w:rPr>
-            </w:pPr>
-            <w:proofErr w:type="spellStart"/>
-            <w:r>
-              <w:rPr>
-                <w:rFonts w:ascii="Calibri" w:eastAsia="Times New Roman" w:hAnsi="Calibri" w:cs="Calibri"/>
-                <w:color w:val="000000"/>
-                <w:kern w:val="0"/>
-                <w:sz w:val="22"/>
-                <w:szCs w:val="22"/>
-                <w:lang w:eastAsia="pl-PL"/>
-                <w14:ligatures w14:val="none"/>
-              </w:rPr>
-              <w:t>sorted</w:t>
-            </w:r>
-            <w:proofErr w:type="spellEnd"/>
-            <w:r>
-              <w:rPr>
-                <w:rFonts w:ascii="Calibri" w:eastAsia="Times New Roman" w:hAnsi="Calibri" w:cs="Calibri"/>
-                <w:color w:val="000000"/>
-                <w:kern w:val="0"/>
-                <w:sz w:val="22"/>
-                <w:szCs w:val="22"/>
-                <w:lang w:eastAsia="pl-PL"/>
-                <w14:ligatures w14:val="none"/>
-              </w:rPr>
-              <w:t xml:space="preserve"> </w:t>
-            </w:r>
-            <w:proofErr w:type="spellStart"/>
-            <w:r>
-              <w:rPr>
-                <w:rFonts w:ascii="Calibri" w:eastAsia="Times New Roman" w:hAnsi="Calibri" w:cs="Calibri"/>
-                <w:color w:val="000000"/>
-                <w:kern w:val="0"/>
-                <w:sz w:val="22"/>
-                <w:szCs w:val="22"/>
-                <w:lang w:eastAsia="pl-PL"/>
-                <w14:ligatures w14:val="none"/>
-              </w:rPr>
-              <w:t>desc</w:t>
-            </w:r>
-            <w:proofErr w:type="spellEnd"/>
-          </w:p>
-        </w:tc>
-        <w:tc>
-          <w:tcPr>
-            <w:tcW w:w="850" w:type="dxa"/>
-            <w:tcBorders>
-              <w:top w:val="nil"/>
-              <w:left w:val="nil"/>
-              <w:bottom w:val="single" w:sz="4" w:space="0" w:color="auto"/>
-              <w:right w:val="single" w:sz="4" w:space="0" w:color="auto"/>
-            </w:tcBorders>
-            <w:shd w:val="clear" w:color="000000" w:fill="9BC2E6"/>
-            <w:noWrap/>
-            <w:vAlign w:val="center"/>
-            <w:hideMark/>
-          </w:tcPr>
-          <w:p>
-            <w:pPr>
-              <w:spacing w:after="0" w:line="240" w:lineRule="auto"/>
-              <w:jc w:val="center"/>
-              <w:rPr>
-                <w:rFonts w:ascii="Calibri" w:eastAsia="Times New Roman" w:hAnsi="Calibri" w:cs="Calibri"/>
-                <w:color w:val="000000"/>
-                <w:kern w:val="0"/>
-                <w:sz w:val="22"/>
-                <w:szCs w:val="22"/>
-                <w:lang w:eastAsia="pl-PL"/>
-                <w14:ligatures w14:val="none"/>
-              </w:rPr>
-            </w:pPr>
-            <w:proofErr w:type="spellStart"/>
-            <w:r>
-              <w:rPr>
-                <w:rFonts w:ascii="Calibri" w:eastAsia="Times New Roman" w:hAnsi="Calibri" w:cs="Calibri"/>
-                <w:color w:val="000000"/>
-                <w:kern w:val="0"/>
-                <w:sz w:val="22"/>
-                <w:szCs w:val="22"/>
-                <w:lang w:eastAsia="pl-PL"/>
-                <w14:ligatures w14:val="none"/>
-              </w:rPr>
-              <w:t>random</w:t>
-            </w:r>
-            <w:proofErr w:type="spellEnd"/>
-          </w:p>
-        </w:tc>
-        <w:tc>
-          <w:tcPr>
-            <w:tcW w:w="851" w:type="dxa"/>
-            <w:tcBorders>
-              <w:top w:val="nil"/>
-              <w:left w:val="nil"/>
-              <w:bottom w:val="single" w:sz="4" w:space="0" w:color="auto"/>
-              <w:right w:val="single" w:sz="4" w:space="0" w:color="auto"/>
-            </w:tcBorders>
-            <w:shd w:val="clear" w:color="000000" w:fill="9BC2E6"/>
-            <w:noWrap/>
-            <w:vAlign w:val="center"/>
-            <w:hideMark/>
-          </w:tcPr>
-          <w:p>
-            <w:pPr>
-              <w:spacing w:after="0" w:line="240" w:lineRule="auto"/>
-              <w:jc w:val="center"/>
-              <w:rPr>
-                <w:rFonts w:ascii="Calibri" w:eastAsia="Times New Roman" w:hAnsi="Calibri" w:cs="Calibri"/>
-                <w:color w:val="000000"/>
-                <w:kern w:val="0"/>
-                <w:sz w:val="22"/>
-                <w:szCs w:val="22"/>
-                <w:lang w:eastAsia="pl-PL"/>
-                <w14:ligatures w14:val="none"/>
-              </w:rPr>
-            </w:pPr>
-            <w:proofErr w:type="spellStart"/>
-            <w:r>
-              <w:rPr>
-                <w:rFonts w:ascii="Calibri" w:eastAsia="Times New Roman" w:hAnsi="Calibri" w:cs="Calibri"/>
-                <w:color w:val="000000"/>
-                <w:kern w:val="0"/>
-                <w:sz w:val="22"/>
-                <w:szCs w:val="22"/>
-                <w:lang w:eastAsia="pl-PL"/>
-                <w14:ligatures w14:val="none"/>
-              </w:rPr>
-              <w:t>sorted</w:t>
-            </w:r>
-            <w:proofErr w:type="spellEnd"/>
-            <w:r>
-              <w:rPr>
-                <w:rFonts w:ascii="Calibri" w:eastAsia="Times New Roman" w:hAnsi="Calibri" w:cs="Calibri"/>
-                <w:color w:val="000000"/>
-                <w:kern w:val="0"/>
-                <w:sz w:val="22"/>
-                <w:szCs w:val="22"/>
-                <w:lang w:eastAsia="pl-PL"/>
-                <w14:ligatures w14:val="none"/>
-              </w:rPr>
-              <w:t xml:space="preserve"> 33%</w:t>
-            </w:r>
-          </w:p>
-        </w:tc>
-        <w:tc>
-          <w:tcPr>
-            <w:tcW w:w="850" w:type="dxa"/>
-            <w:tcBorders>
-              <w:top w:val="nil"/>
-              <w:left w:val="nil"/>
-              <w:bottom w:val="single" w:sz="4" w:space="0" w:color="auto"/>
-              <w:right w:val="single" w:sz="4" w:space="0" w:color="auto"/>
-            </w:tcBorders>
-            <w:shd w:val="clear" w:color="000000" w:fill="9BC2E6"/>
-            <w:noWrap/>
-            <w:vAlign w:val="center"/>
-            <w:hideMark/>
-          </w:tcPr>
-          <w:p>
-            <w:pPr>
-              <w:spacing w:after="0" w:line="240" w:lineRule="auto"/>
-              <w:jc w:val="center"/>
-              <w:rPr>
-                <w:rFonts w:ascii="Calibri" w:eastAsia="Times New Roman" w:hAnsi="Calibri" w:cs="Calibri"/>
-                <w:color w:val="000000"/>
-                <w:kern w:val="0"/>
-                <w:sz w:val="22"/>
-                <w:szCs w:val="22"/>
-                <w:lang w:eastAsia="pl-PL"/>
-                <w14:ligatures w14:val="none"/>
-              </w:rPr>
-            </w:pPr>
-            <w:proofErr w:type="spellStart"/>
-            <w:r>
-              <w:rPr>
-                <w:rFonts w:ascii="Calibri" w:eastAsia="Times New Roman" w:hAnsi="Calibri" w:cs="Calibri"/>
-                <w:color w:val="000000"/>
-                <w:kern w:val="0"/>
-                <w:sz w:val="22"/>
-                <w:szCs w:val="22"/>
-                <w:lang w:eastAsia="pl-PL"/>
-                <w14:ligatures w14:val="none"/>
-              </w:rPr>
-              <w:t>sorted</w:t>
-            </w:r>
-            <w:proofErr w:type="spellEnd"/>
-            <w:r>
-              <w:rPr>
-                <w:rFonts w:ascii="Calibri" w:eastAsia="Times New Roman" w:hAnsi="Calibri" w:cs="Calibri"/>
-                <w:color w:val="000000"/>
-                <w:kern w:val="0"/>
-                <w:sz w:val="22"/>
-                <w:szCs w:val="22"/>
-                <w:lang w:eastAsia="pl-PL"/>
-                <w14:ligatures w14:val="none"/>
-              </w:rPr>
-              <w:t xml:space="preserve"> 66%</w:t>
-            </w:r>
-          </w:p>
-        </w:tc>
-        <w:tc>
-          <w:tcPr>
-            <w:tcW w:w="851" w:type="dxa"/>
-            <w:tcBorders>
-              <w:top w:val="nil"/>
-              <w:left w:val="nil"/>
-              <w:bottom w:val="single" w:sz="4" w:space="0" w:color="auto"/>
-              <w:right w:val="single" w:sz="4" w:space="0" w:color="auto"/>
-            </w:tcBorders>
-            <w:shd w:val="clear" w:color="000000" w:fill="9BC2E6"/>
-            <w:noWrap/>
-            <w:vAlign w:val="center"/>
-            <w:hideMark/>
-          </w:tcPr>
-          <w:p>
-            <w:pPr>
-              <w:spacing w:after="0" w:line="240" w:lineRule="auto"/>
-              <w:jc w:val="center"/>
-              <w:rPr>
-                <w:rFonts w:ascii="Calibri" w:eastAsia="Times New Roman" w:hAnsi="Calibri" w:cs="Calibri"/>
-                <w:color w:val="000000"/>
-                <w:kern w:val="0"/>
-                <w:sz w:val="22"/>
-                <w:szCs w:val="22"/>
-                <w:lang w:eastAsia="pl-PL"/>
-                <w14:ligatures w14:val="none"/>
-              </w:rPr>
-            </w:pPr>
-            <w:proofErr w:type="spellStart"/>
-            <w:r>
-              <w:rPr>
-                <w:rFonts w:ascii="Calibri" w:eastAsia="Times New Roman" w:hAnsi="Calibri" w:cs="Calibri"/>
-                <w:color w:val="000000"/>
-                <w:kern w:val="0"/>
-                <w:sz w:val="22"/>
-                <w:szCs w:val="22"/>
-                <w:lang w:eastAsia="pl-PL"/>
-                <w14:ligatures w14:val="none"/>
-              </w:rPr>
-              <w:t>sorted</w:t>
-            </w:r>
-            <w:proofErr w:type="spellEnd"/>
-          </w:p>
-        </w:tc>
-        <w:tc>
-          <w:tcPr>
-            <w:tcW w:w="850" w:type="dxa"/>
-            <w:tcBorders>
-              <w:top w:val="nil"/>
-              <w:left w:val="nil"/>
-              <w:bottom w:val="single" w:sz="4" w:space="0" w:color="auto"/>
-              <w:right w:val="single" w:sz="4" w:space="0" w:color="auto"/>
-            </w:tcBorders>
-            <w:shd w:val="clear" w:color="000000" w:fill="9BC2E6"/>
-            <w:noWrap/>
-            <w:vAlign w:val="center"/>
-            <w:hideMark/>
-          </w:tcPr>
-          <w:p>
-            <w:pPr>
-              <w:spacing w:after="0" w:line="240" w:lineRule="auto"/>
-              <w:jc w:val="center"/>
-              <w:rPr>
-                <w:rFonts w:ascii="Calibri" w:eastAsia="Times New Roman" w:hAnsi="Calibri" w:cs="Calibri"/>
-                <w:color w:val="000000"/>
-                <w:kern w:val="0"/>
-                <w:sz w:val="22"/>
-                <w:szCs w:val="22"/>
-                <w:lang w:eastAsia="pl-PL"/>
-                <w14:ligatures w14:val="none"/>
-              </w:rPr>
-            </w:pPr>
-            <w:proofErr w:type="spellStart"/>
-            <w:r>
-              <w:rPr>
-                <w:rFonts w:ascii="Calibri" w:eastAsia="Times New Roman" w:hAnsi="Calibri" w:cs="Calibri"/>
-                <w:color w:val="000000"/>
-                <w:kern w:val="0"/>
-                <w:sz w:val="22"/>
-                <w:szCs w:val="22"/>
-                <w:lang w:eastAsia="pl-PL"/>
-                <w14:ligatures w14:val="none"/>
-              </w:rPr>
-              <w:t>sorted</w:t>
-            </w:r>
-            <w:proofErr w:type="spellEnd"/>
-            <w:r>
-              <w:rPr>
-                <w:rFonts w:ascii="Calibri" w:eastAsia="Times New Roman" w:hAnsi="Calibri" w:cs="Calibri"/>
-                <w:color w:val="000000"/>
-                <w:kern w:val="0"/>
-                <w:sz w:val="22"/>
-                <w:szCs w:val="22"/>
-                <w:lang w:eastAsia="pl-PL"/>
-                <w14:ligatures w14:val="none"/>
-              </w:rPr>
-              <w:t xml:space="preserve"> </w:t>
-            </w:r>
-            <w:proofErr w:type="spellStart"/>
-            <w:r>
-              <w:rPr>
-                <w:rFonts w:ascii="Calibri" w:eastAsia="Times New Roman" w:hAnsi="Calibri" w:cs="Calibri"/>
-                <w:color w:val="000000"/>
-                <w:kern w:val="0"/>
-                <w:sz w:val="22"/>
-                <w:szCs w:val="22"/>
-                <w:lang w:eastAsia="pl-PL"/>
-                <w14:ligatures w14:val="none"/>
-              </w:rPr>
-              <w:t>desc</w:t>
-            </w:r>
-            <w:proofErr w:type="spellEnd"/>
+            <w:r>
+              <w:rPr>
+                <w:rFonts w:ascii="Calibri" w:eastAsia="Times New Roman" w:hAnsi="Calibri" w:cs="Calibri"/>
+                <w:color w:val="000000"/>
+                <w:kern w:val="0"/>
+                <w:sz w:val="22"/>
+                <w:szCs w:val="22"/>
+                <w:lang w:eastAsia="pl-PL"/>
+                <w14:ligatures w14:val="none"/>
+              </w:rPr>
+              <w:t>sorted desc</w:t>
+            </w:r>
           </w:p>
         </w:tc>
       </w:tr>
@@ -14324,15 +13755,7 @@
       </w:pPr>
       <w:r>
         <w:lastRenderedPageBreak/>
-        <w:t>Sortowanie szybkie (</w:t>
-      </w:r>
-      <w:proofErr w:type="spellStart"/>
-      <w:r>
-        <w:t>Quicksort</w:t>
-      </w:r>
-      <w:proofErr w:type="spellEnd"/>
-      <w:r>
-        <w:t>)</w:t>
+        <w:t>Sortowanie szybkie (Quicksort)</w:t>
       </w:r>
     </w:p>
     <w:tbl>
@@ -14417,31 +13840,17 @@
                 <w14:ligatures w14:val="none"/>
               </w:rPr>
             </w:pPr>
-            <w:proofErr w:type="spellStart"/>
-            <w:r>
-              <w:rPr>
-                <w:rFonts w:ascii="Calibri" w:eastAsia="Times New Roman" w:hAnsi="Calibri" w:cs="Calibri"/>
-                <w:color w:val="000000"/>
-                <w:kern w:val="0"/>
-                <w:sz w:val="22"/>
-                <w:szCs w:val="22"/>
-                <w:lang w:eastAsia="pl-PL"/>
-                <w14:ligatures w14:val="none"/>
-              </w:rPr>
-              <w:t>time</w:t>
-            </w:r>
-            <w:proofErr w:type="spellEnd"/>
-            <w:r>
-              <w:rPr>
-                <w:rFonts w:ascii="Calibri" w:eastAsia="Times New Roman" w:hAnsi="Calibri" w:cs="Calibri"/>
-                <w:color w:val="000000"/>
-                <w:kern w:val="0"/>
-                <w:sz w:val="22"/>
-                <w:szCs w:val="22"/>
-                <w:lang w:eastAsia="pl-PL"/>
-                <w14:ligatures w14:val="none"/>
-              </w:rPr>
-              <w:t xml:space="preserve"> [ms]</w:t>
+            <w:r>
+              <w:rPr>
+                <w:rFonts w:ascii="Calibri" w:eastAsia="Times New Roman" w:hAnsi="Calibri" w:cs="Calibri"/>
+                <w:color w:val="000000"/>
+                <w:kern w:val="0"/>
+                <w:sz w:val="22"/>
+                <w:szCs w:val="22"/>
+                <w:lang w:eastAsia="pl-PL"/>
+                <w14:ligatures w14:val="none"/>
+              </w:rPr>
+              <w:t>time [ms]</w:t>
             </w:r>
           </w:p>
         </w:tc>
@@ -14478,7 +13887,6 @@
                 <w14:ligatures w14:val="none"/>
               </w:rPr>
             </w:pPr>
-            <w:proofErr w:type="spellStart"/>
             <w:r>
               <w:rPr>
                 <w:rFonts w:ascii="Calibri" w:eastAsia="Times New Roman" w:hAnsi="Calibri" w:cs="Calibri"/>
@@ -14491,7 +13899,6 @@
               </w:rPr>
               <w:t>elements</w:t>
             </w:r>
-            <w:proofErr w:type="spellEnd"/>
             <w:r>
               <w:rPr>
                 <w:rFonts w:ascii="Calibri" w:eastAsia="Times New Roman" w:hAnsi="Calibri" w:cs="Calibri"/>
@@ -14536,46 +13943,18 @@
                 <w14:ligatures w14:val="none"/>
               </w:rPr>
             </w:pPr>
-            <w:proofErr w:type="spellStart"/>
-            <w:r>
-              <w:rPr>
-                <w:rFonts w:ascii="Calibri" w:eastAsia="Times New Roman" w:hAnsi="Calibri" w:cs="Calibri"/>
-                <w:color w:val="000000"/>
-                <w:kern w:val="0"/>
-                <w:sz w:val="22"/>
-                <w:szCs w:val="22"/>
-                <w:lang w:eastAsia="pl-PL"/>
-                <w14:ligatures w14:val="none"/>
-              </w:rPr>
-              <w:t>left</w:t>
-            </w:r>
-            <w:proofErr w:type="spellEnd"/>
-            <w:r>
-              <w:rPr>
-                <w:rFonts w:ascii="Calibri" w:eastAsia="Times New Roman" w:hAnsi="Calibri" w:cs="Calibri"/>
-                <w:color w:val="000000"/>
-                <w:kern w:val="0"/>
-                <w:sz w:val="22"/>
-                <w:szCs w:val="22"/>
-                <w:lang w:eastAsia="pl-PL"/>
-                <w14:ligatures w14:val="none"/>
-              </w:rPr>
-              <w:t xml:space="preserve"> </w:t>
-            </w:r>
-            <w:proofErr w:type="spellStart"/>
-            <w:r>
-              <w:rPr>
-                <w:rFonts w:ascii="Calibri" w:eastAsia="Times New Roman" w:hAnsi="Calibri" w:cs="Calibri"/>
-                <w:color w:val="000000"/>
-                <w:kern w:val="0"/>
-                <w:sz w:val="22"/>
-                <w:szCs w:val="22"/>
-                <w:lang w:eastAsia="pl-PL"/>
-                <w14:ligatures w14:val="none"/>
-              </w:rPr>
-              <w:t>pivot</w:t>
-            </w:r>
-            <w:proofErr w:type="spellEnd"/>
+            <w:r>
+              <w:rPr>
+                <w:rFonts w:ascii="Calibri" w:eastAsia="Times New Roman" w:hAnsi="Calibri" w:cs="Calibri"/>
+                <w:color w:val="000000"/>
+                <w:kern w:val="0"/>
+                <w:sz w:val="22"/>
+                <w:szCs w:val="22"/>
+                <w:lang w:eastAsia="pl-PL"/>
+                <w14:ligatures w14:val="none"/>
+              </w:rPr>
+              <w:t>left pivot</w:t>
+            </w:r>
           </w:p>
         </w:tc>
         <w:tc>
@@ -14607,46 +13986,18 @@
                 <w14:ligatures w14:val="none"/>
               </w:rPr>
             </w:pPr>
-            <w:proofErr w:type="spellStart"/>
-            <w:r>
-              <w:rPr>
-                <w:rFonts w:ascii="Calibri" w:eastAsia="Times New Roman" w:hAnsi="Calibri" w:cs="Calibri"/>
-                <w:color w:val="000000"/>
-                <w:kern w:val="0"/>
-                <w:sz w:val="22"/>
-                <w:szCs w:val="22"/>
-                <w:lang w:eastAsia="pl-PL"/>
-                <w14:ligatures w14:val="none"/>
-              </w:rPr>
-              <w:t>right</w:t>
-            </w:r>
-            <w:proofErr w:type="spellEnd"/>
-            <w:r>
-              <w:rPr>
-                <w:rFonts w:ascii="Calibri" w:eastAsia="Times New Roman" w:hAnsi="Calibri" w:cs="Calibri"/>
-                <w:color w:val="000000"/>
-                <w:kern w:val="0"/>
-                <w:sz w:val="22"/>
-                <w:szCs w:val="22"/>
-                <w:lang w:eastAsia="pl-PL"/>
-                <w14:ligatures w14:val="none"/>
-              </w:rPr>
-              <w:t xml:space="preserve"> </w:t>
-            </w:r>
-            <w:proofErr w:type="spellStart"/>
-            <w:r>
-              <w:rPr>
-                <w:rFonts w:ascii="Calibri" w:eastAsia="Times New Roman" w:hAnsi="Calibri" w:cs="Calibri"/>
-                <w:color w:val="000000"/>
-                <w:kern w:val="0"/>
-                <w:sz w:val="22"/>
-                <w:szCs w:val="22"/>
-                <w:lang w:eastAsia="pl-PL"/>
-                <w14:ligatures w14:val="none"/>
-              </w:rPr>
-              <w:t>pivot</w:t>
-            </w:r>
-            <w:proofErr w:type="spellEnd"/>
+            <w:r>
+              <w:rPr>
+                <w:rFonts w:ascii="Calibri" w:eastAsia="Times New Roman" w:hAnsi="Calibri" w:cs="Calibri"/>
+                <w:color w:val="000000"/>
+                <w:kern w:val="0"/>
+                <w:sz w:val="22"/>
+                <w:szCs w:val="22"/>
+                <w:lang w:eastAsia="pl-PL"/>
+                <w14:ligatures w14:val="none"/>
+              </w:rPr>
+              <w:t>right pivot</w:t>
+            </w:r>
           </w:p>
         </w:tc>
       </w:tr>
@@ -14710,7 +14061,6 @@
                 <w14:ligatures w14:val="none"/>
               </w:rPr>
             </w:pPr>
-            <w:proofErr w:type="spellStart"/>
             <w:r>
               <w:rPr>
                 <w:rFonts w:ascii="Calibri" w:eastAsia="Times New Roman" w:hAnsi="Calibri" w:cs="Calibri"/>
@@ -14723,7 +14073,6 @@
               </w:rPr>
               <w:t>random</w:t>
             </w:r>
-            <w:proofErr w:type="spellEnd"/>
           </w:p>
         </w:tc>
         <w:tc>
@@ -14754,7 +14103,90 @@
                 <w14:ligatures w14:val="none"/>
               </w:rPr>
             </w:pPr>
-            <w:proofErr w:type="spellStart"/>
+            <w:r>
+              <w:rPr>
+                <w:rFonts w:ascii="Calibri" w:eastAsia="Times New Roman" w:hAnsi="Calibri" w:cs="Calibri"/>
+                <w:color w:val="000000"/>
+                <w:kern w:val="0"/>
+                <w:sz w:val="22"/>
+                <w:szCs w:val="22"/>
+                <w:lang w:eastAsia="pl-PL"/>
+                <w14:ligatures w14:val="none"/>
+              </w:rPr>
+              <w:t>sorted 33%</w:t>
+            </w:r>
+          </w:p>
+        </w:tc>
+        <w:tc>
+          <w:tcPr>
+            <w:tcW w:w="1038" w:type="dxa"/>
+            <w:tcBorders>
+              <w:top w:val="nil"/>
+              <w:left w:val="nil"/>
+              <w:bottom w:val="single" w:sz="4" w:space="0" w:color="auto"/>
+              <w:right w:val="single" w:sz="4" w:space="0" w:color="auto"/>
+            </w:tcBorders>
+            <w:shd w:val="clear" w:color="000000" w:fill="9BC2E6"/>
+            <w:noWrap/>
+            <w:vAlign w:val="center"/>
+            <w:hideMark/>
+          </w:tcPr>
+          <w:p>
+            <w:pPr>
+              <w:spacing w:after="0" w:line="240" w:lineRule="auto"/>
+              <w:jc w:val="center"/>
+              <w:rPr>
+                <w:rFonts w:ascii="Calibri" w:eastAsia="Times New Roman" w:hAnsi="Calibri" w:cs="Calibri"/>
+                <w:color w:val="000000"/>
+                <w:kern w:val="0"/>
+                <w:sz w:val="22"/>
+                <w:szCs w:val="22"/>
+                <w:lang w:eastAsia="pl-PL"/>
+                <w14:ligatures w14:val="none"/>
+              </w:rPr>
+            </w:pPr>
+            <w:r>
+              <w:rPr>
+                <w:rFonts w:ascii="Calibri" w:eastAsia="Times New Roman" w:hAnsi="Calibri" w:cs="Calibri"/>
+                <w:color w:val="000000"/>
+                <w:kern w:val="0"/>
+                <w:sz w:val="22"/>
+                <w:szCs w:val="22"/>
+                <w:lang w:eastAsia="pl-PL"/>
+                <w14:ligatures w14:val="none"/>
+              </w:rPr>
+              <w:t>sorted 66%</w:t>
+            </w:r>
+          </w:p>
+        </w:tc>
+        <w:tc>
+          <w:tcPr>
+            <w:tcW w:w="810" w:type="dxa"/>
+            <w:tcBorders>
+              <w:top w:val="nil"/>
+              <w:left w:val="nil"/>
+              <w:bottom w:val="single" w:sz="4" w:space="0" w:color="auto"/>
+              <w:right w:val="single" w:sz="4" w:space="0" w:color="auto"/>
+            </w:tcBorders>
+            <w:shd w:val="clear" w:color="000000" w:fill="9BC2E6"/>
+            <w:noWrap/>
+            <w:vAlign w:val="center"/>
+            <w:hideMark/>
+          </w:tcPr>
+          <w:p>
+            <w:pPr>
+              <w:spacing w:after="0" w:line="240" w:lineRule="auto"/>
+              <w:jc w:val="center"/>
+              <w:rPr>
+                <w:rFonts w:ascii="Calibri" w:eastAsia="Times New Roman" w:hAnsi="Calibri" w:cs="Calibri"/>
+                <w:color w:val="000000"/>
+                <w:kern w:val="0"/>
+                <w:sz w:val="22"/>
+                <w:szCs w:val="22"/>
+                <w:lang w:eastAsia="pl-PL"/>
+                <w14:ligatures w14:val="none"/>
+              </w:rPr>
+            </w:pPr>
             <w:r>
               <w:rPr>
                 <w:rFonts w:ascii="Calibri" w:eastAsia="Times New Roman" w:hAnsi="Calibri" w:cs="Calibri"/>
@@ -14767,18 +14199,89 @@
               </w:rPr>
               <w:t>sorted</w:t>
             </w:r>
-            <w:proofErr w:type="spellEnd"/>
-            <w:r>
-              <w:rPr>
-                <w:rFonts w:ascii="Calibri" w:eastAsia="Times New Roman" w:hAnsi="Calibri" w:cs="Calibri"/>
-                <w:color w:val="000000"/>
-                <w:kern w:val="0"/>
-                <w:sz w:val="22"/>
-                <w:szCs w:val="22"/>
-                <w:lang w:eastAsia="pl-PL"/>
-                <w14:ligatures w14:val="none"/>
-              </w:rPr>
-              <w:t xml:space="preserve"> 33%</w:t>
+          </w:p>
+        </w:tc>
+        <w:tc>
+          <w:tcPr>
+            <w:tcW w:w="1062" w:type="dxa"/>
+            <w:tcBorders>
+              <w:top w:val="nil"/>
+              <w:left w:val="nil"/>
+              <w:bottom w:val="single" w:sz="4" w:space="0" w:color="auto"/>
+              <w:right w:val="single" w:sz="8" w:space="0" w:color="auto"/>
+            </w:tcBorders>
+            <w:shd w:val="clear" w:color="000000" w:fill="9BC2E6"/>
+            <w:noWrap/>
+            <w:vAlign w:val="center"/>
+            <w:hideMark/>
+          </w:tcPr>
+          <w:p>
+            <w:pPr>
+              <w:spacing w:after="0" w:line="240" w:lineRule="auto"/>
+              <w:jc w:val="center"/>
+              <w:rPr>
+                <w:rFonts w:ascii="Calibri" w:eastAsia="Times New Roman" w:hAnsi="Calibri" w:cs="Calibri"/>
+                <w:color w:val="000000"/>
+                <w:kern w:val="0"/>
+                <w:sz w:val="22"/>
+                <w:szCs w:val="22"/>
+                <w:lang w:eastAsia="pl-PL"/>
+                <w14:ligatures w14:val="none"/>
+              </w:rPr>
+            </w:pPr>
+            <w:r>
+              <w:rPr>
+                <w:rFonts w:ascii="Calibri" w:eastAsia="Times New Roman" w:hAnsi="Calibri" w:cs="Calibri"/>
+                <w:color w:val="000000"/>
+                <w:kern w:val="0"/>
+                <w:sz w:val="22"/>
+                <w:szCs w:val="22"/>
+                <w:lang w:eastAsia="pl-PL"/>
+                <w14:ligatures w14:val="none"/>
+              </w:rPr>
+              <w:t>sorted desc</w:t>
+            </w:r>
+          </w:p>
+        </w:tc>
+        <w:tc>
+          <w:tcPr>
+            <w:tcW w:w="846" w:type="dxa"/>
+            <w:tcBorders>
+              <w:top w:val="nil"/>
+              <w:left w:val="nil"/>
+              <w:bottom w:val="single" w:sz="4" w:space="0" w:color="auto"/>
+              <w:right w:val="single" w:sz="4" w:space="0" w:color="auto"/>
+            </w:tcBorders>
+            <w:shd w:val="clear" w:color="000000" w:fill="9BC2E6"/>
+            <w:noWrap/>
+            <w:vAlign w:val="center"/>
+            <w:hideMark/>
+          </w:tcPr>
+          <w:p>
+            <w:pPr>
+              <w:spacing w:after="0" w:line="240" w:lineRule="auto"/>
+              <w:jc w:val="center"/>
+              <w:rPr>
+                <w:rFonts w:ascii="Calibri" w:eastAsia="Times New Roman" w:hAnsi="Calibri" w:cs="Calibri"/>
+                <w:color w:val="000000"/>
+                <w:kern w:val="0"/>
+                <w:sz w:val="22"/>
+                <w:szCs w:val="22"/>
+                <w:lang w:eastAsia="pl-PL"/>
+                <w14:ligatures w14:val="none"/>
+              </w:rPr>
+            </w:pPr>
+            <w:r>
+              <w:rPr>
+                <w:rFonts w:ascii="Calibri" w:eastAsia="Times New Roman" w:hAnsi="Calibri" w:cs="Calibri"/>
+                <w:color w:val="000000"/>
+                <w:kern w:val="0"/>
+                <w:sz w:val="22"/>
+                <w:szCs w:val="22"/>
+                <w:lang w:eastAsia="pl-PL"/>
+                <w14:ligatures w14:val="none"/>
+              </w:rPr>
+              <w:t>random</w:t>
             </w:r>
           </w:p>
         </w:tc>
@@ -14810,7 +14313,90 @@
                 <w14:ligatures w14:val="none"/>
               </w:rPr>
             </w:pPr>
-            <w:proofErr w:type="spellStart"/>
+            <w:r>
+              <w:rPr>
+                <w:rFonts w:ascii="Calibri" w:eastAsia="Times New Roman" w:hAnsi="Calibri" w:cs="Calibri"/>
+                <w:color w:val="000000"/>
+                <w:kern w:val="0"/>
+                <w:sz w:val="22"/>
+                <w:szCs w:val="22"/>
+                <w:lang w:eastAsia="pl-PL"/>
+                <w14:ligatures w14:val="none"/>
+              </w:rPr>
+              <w:t>sorted 33%</w:t>
+            </w:r>
+          </w:p>
+        </w:tc>
+        <w:tc>
+          <w:tcPr>
+            <w:tcW w:w="1038" w:type="dxa"/>
+            <w:tcBorders>
+              <w:top w:val="nil"/>
+              <w:left w:val="nil"/>
+              <w:bottom w:val="single" w:sz="4" w:space="0" w:color="auto"/>
+              <w:right w:val="single" w:sz="4" w:space="0" w:color="auto"/>
+            </w:tcBorders>
+            <w:shd w:val="clear" w:color="000000" w:fill="9BC2E6"/>
+            <w:noWrap/>
+            <w:vAlign w:val="center"/>
+            <w:hideMark/>
+          </w:tcPr>
+          <w:p>
+            <w:pPr>
+              <w:spacing w:after="0" w:line="240" w:lineRule="auto"/>
+              <w:jc w:val="center"/>
+              <w:rPr>
+                <w:rFonts w:ascii="Calibri" w:eastAsia="Times New Roman" w:hAnsi="Calibri" w:cs="Calibri"/>
+                <w:color w:val="000000"/>
+                <w:kern w:val="0"/>
+                <w:sz w:val="22"/>
+                <w:szCs w:val="22"/>
+                <w:lang w:eastAsia="pl-PL"/>
+                <w14:ligatures w14:val="none"/>
+              </w:rPr>
+            </w:pPr>
+            <w:r>
+              <w:rPr>
+                <w:rFonts w:ascii="Calibri" w:eastAsia="Times New Roman" w:hAnsi="Calibri" w:cs="Calibri"/>
+                <w:color w:val="000000"/>
+                <w:kern w:val="0"/>
+                <w:sz w:val="22"/>
+                <w:szCs w:val="22"/>
+                <w:lang w:eastAsia="pl-PL"/>
+                <w14:ligatures w14:val="none"/>
+              </w:rPr>
+              <w:t>sorted 66%</w:t>
+            </w:r>
+          </w:p>
+        </w:tc>
+        <w:tc>
+          <w:tcPr>
+            <w:tcW w:w="810" w:type="dxa"/>
+            <w:tcBorders>
+              <w:top w:val="nil"/>
+              <w:left w:val="nil"/>
+              <w:bottom w:val="single" w:sz="4" w:space="0" w:color="auto"/>
+              <w:right w:val="single" w:sz="4" w:space="0" w:color="auto"/>
+            </w:tcBorders>
+            <w:shd w:val="clear" w:color="000000" w:fill="9BC2E6"/>
+            <w:noWrap/>
+            <w:vAlign w:val="center"/>
+            <w:hideMark/>
+          </w:tcPr>
+          <w:p>
+            <w:pPr>
+              <w:spacing w:after="0" w:line="240" w:lineRule="auto"/>
+              <w:jc w:val="center"/>
+              <w:rPr>
+                <w:rFonts w:ascii="Calibri" w:eastAsia="Times New Roman" w:hAnsi="Calibri" w:cs="Calibri"/>
+                <w:color w:val="000000"/>
+                <w:kern w:val="0"/>
+                <w:sz w:val="22"/>
+                <w:szCs w:val="22"/>
+                <w:lang w:eastAsia="pl-PL"/>
+                <w14:ligatures w14:val="none"/>
+              </w:rPr>
+            </w:pPr>
             <w:r>
               <w:rPr>
                 <w:rFonts w:ascii="Calibri" w:eastAsia="Times New Roman" w:hAnsi="Calibri" w:cs="Calibri"/>
@@ -14823,29 +14409,16 @@
               </w:rPr>
               <w:t>sorted</w:t>
             </w:r>
-            <w:proofErr w:type="spellEnd"/>
-            <w:r>
-              <w:rPr>
-                <w:rFonts w:ascii="Calibri" w:eastAsia="Times New Roman" w:hAnsi="Calibri" w:cs="Calibri"/>
-                <w:color w:val="000000"/>
-                <w:kern w:val="0"/>
-                <w:sz w:val="22"/>
-                <w:szCs w:val="22"/>
-                <w:lang w:eastAsia="pl-PL"/>
-                <w14:ligatures w14:val="none"/>
-              </w:rPr>
-              <w:t xml:space="preserve"> 66%</w:t>
-            </w:r>
-          </w:p>
-        </w:tc>
-        <w:tc>
-          <w:tcPr>
-            <w:tcW w:w="810" w:type="dxa"/>
+          </w:p>
+        </w:tc>
+        <w:tc>
+          <w:tcPr>
+            <w:tcW w:w="1062" w:type="dxa"/>
             <w:tcBorders>
               <w:top w:val="nil"/>
               <w:left w:val="nil"/>
               <w:bottom w:val="single" w:sz="4" w:space="0" w:color="auto"/>
-              <w:right w:val="single" w:sz="4" w:space="0" w:color="auto"/>
+              <w:right w:val="single" w:sz="8" w:space="0" w:color="auto"/>
             </w:tcBorders>
             <w:shd w:val="clear" w:color="000000" w:fill="9BC2E6"/>
             <w:noWrap/>
@@ -14866,360 +14439,18 @@
                 <w14:ligatures w14:val="none"/>
               </w:rPr>
             </w:pPr>
-            <w:proofErr w:type="spellStart"/>
-            <w:r>
-              <w:rPr>
-                <w:rFonts w:ascii="Calibri" w:eastAsia="Times New Roman" w:hAnsi="Calibri" w:cs="Calibri"/>
-                <w:color w:val="000000"/>
-                <w:kern w:val="0"/>
-                <w:sz w:val="22"/>
-                <w:szCs w:val="22"/>
-                <w:lang w:eastAsia="pl-PL"/>
-                <w14:ligatures w14:val="none"/>
-              </w:rPr>
-              <w:t>sorted</w:t>
-            </w:r>
-            <w:proofErr w:type="spellEnd"/>
-          </w:p>
-        </w:tc>
-        <w:tc>
-          <w:tcPr>
-            <w:tcW w:w="1062" w:type="dxa"/>
-            <w:tcBorders>
-              <w:top w:val="nil"/>
-              <w:left w:val="nil"/>
-              <w:bottom w:val="single" w:sz="4" w:space="0" w:color="auto"/>
-              <w:right w:val="single" w:sz="8" w:space="0" w:color="auto"/>
-            </w:tcBorders>
-            <w:shd w:val="clear" w:color="000000" w:fill="9BC2E6"/>
-            <w:noWrap/>
-            <w:vAlign w:val="center"/>
-            <w:hideMark/>
-          </w:tcPr>
-          <w:p>
-            <w:pPr>
-              <w:spacing w:after="0" w:line="240" w:lineRule="auto"/>
-              <w:jc w:val="center"/>
-              <w:rPr>
-                <w:rFonts w:ascii="Calibri" w:eastAsia="Times New Roman" w:hAnsi="Calibri" w:cs="Calibri"/>
-                <w:color w:val="000000"/>
-                <w:kern w:val="0"/>
-                <w:sz w:val="22"/>
-                <w:szCs w:val="22"/>
-                <w:lang w:eastAsia="pl-PL"/>
-                <w14:ligatures w14:val="none"/>
-              </w:rPr>
-            </w:pPr>
-            <w:proofErr w:type="spellStart"/>
-            <w:r>
-              <w:rPr>
-                <w:rFonts w:ascii="Calibri" w:eastAsia="Times New Roman" w:hAnsi="Calibri" w:cs="Calibri"/>
-                <w:color w:val="000000"/>
-                <w:kern w:val="0"/>
-                <w:sz w:val="22"/>
-                <w:szCs w:val="22"/>
-                <w:lang w:eastAsia="pl-PL"/>
-                <w14:ligatures w14:val="none"/>
-              </w:rPr>
-              <w:t>sorted</w:t>
-            </w:r>
-            <w:proofErr w:type="spellEnd"/>
-            <w:r>
-              <w:rPr>
-                <w:rFonts w:ascii="Calibri" w:eastAsia="Times New Roman" w:hAnsi="Calibri" w:cs="Calibri"/>
-                <w:color w:val="000000"/>
-                <w:kern w:val="0"/>
-                <w:sz w:val="22"/>
-                <w:szCs w:val="22"/>
-                <w:lang w:eastAsia="pl-PL"/>
-                <w14:ligatures w14:val="none"/>
-              </w:rPr>
-              <w:t xml:space="preserve"> </w:t>
-            </w:r>
-            <w:proofErr w:type="spellStart"/>
-            <w:r>
-              <w:rPr>
-                <w:rFonts w:ascii="Calibri" w:eastAsia="Times New Roman" w:hAnsi="Calibri" w:cs="Calibri"/>
-                <w:color w:val="000000"/>
-                <w:kern w:val="0"/>
-                <w:sz w:val="22"/>
-                <w:szCs w:val="22"/>
-                <w:lang w:eastAsia="pl-PL"/>
-                <w14:ligatures w14:val="none"/>
-              </w:rPr>
-              <w:t>desc</w:t>
-            </w:r>
-            <w:proofErr w:type="spellEnd"/>
-          </w:p>
-        </w:tc>
-        <w:tc>
-          <w:tcPr>
-            <w:tcW w:w="846" w:type="dxa"/>
-            <w:tcBorders>
-              <w:top w:val="nil"/>
-              <w:left w:val="nil"/>
-              <w:bottom w:val="single" w:sz="4" w:space="0" w:color="auto"/>
-              <w:right w:val="single" w:sz="4" w:space="0" w:color="auto"/>
-            </w:tcBorders>
-            <w:shd w:val="clear" w:color="000000" w:fill="9BC2E6"/>
-            <w:noWrap/>
-            <w:vAlign w:val="center"/>
-            <w:hideMark/>
-          </w:tcPr>
-          <w:p>
-            <w:pPr>
-              <w:spacing w:after="0" w:line="240" w:lineRule="auto"/>
-              <w:jc w:val="center"/>
-              <w:rPr>
-                <w:rFonts w:ascii="Calibri" w:eastAsia="Times New Roman" w:hAnsi="Calibri" w:cs="Calibri"/>
-                <w:color w:val="000000"/>
-                <w:kern w:val="0"/>
-                <w:sz w:val="22"/>
-                <w:szCs w:val="22"/>
-                <w:lang w:eastAsia="pl-PL"/>
-                <w14:ligatures w14:val="none"/>
-              </w:rPr>
-            </w:pPr>
-            <w:proofErr w:type="spellStart"/>
-            <w:r>
-              <w:rPr>
-                <w:rFonts w:ascii="Calibri" w:eastAsia="Times New Roman" w:hAnsi="Calibri" w:cs="Calibri"/>
-                <w:color w:val="000000"/>
-                <w:kern w:val="0"/>
-                <w:sz w:val="22"/>
-                <w:szCs w:val="22"/>
-                <w:lang w:eastAsia="pl-PL"/>
-                <w14:ligatures w14:val="none"/>
-              </w:rPr>
-              <w:t>random</w:t>
-            </w:r>
-            <w:proofErr w:type="spellEnd"/>
-          </w:p>
-        </w:tc>
-        <w:tc>
-          <w:tcPr>
-            <w:tcW w:w="1038" w:type="dxa"/>
-            <w:tcBorders>
-              <w:top w:val="nil"/>
-              <w:left w:val="nil"/>
-              <w:bottom w:val="single" w:sz="4" w:space="0" w:color="auto"/>
-              <w:right w:val="single" w:sz="4" w:space="0" w:color="auto"/>
-            </w:tcBorders>
-            <w:shd w:val="clear" w:color="000000" w:fill="9BC2E6"/>
-            <w:noWrap/>
-            <w:vAlign w:val="center"/>
-            <w:hideMark/>
-          </w:tcPr>
-          <w:p>
-            <w:pPr>
-              <w:spacing w:after="0" w:line="240" w:lineRule="auto"/>
-              <w:jc w:val="center"/>
-              <w:rPr>
-                <w:rFonts w:ascii="Calibri" w:eastAsia="Times New Roman" w:hAnsi="Calibri" w:cs="Calibri"/>
-                <w:color w:val="000000"/>
-                <w:kern w:val="0"/>
-                <w:sz w:val="22"/>
-                <w:szCs w:val="22"/>
-                <w:lang w:eastAsia="pl-PL"/>
-                <w14:ligatures w14:val="none"/>
-              </w:rPr>
-            </w:pPr>
-            <w:proofErr w:type="spellStart"/>
-            <w:r>
-              <w:rPr>
-                <w:rFonts w:ascii="Calibri" w:eastAsia="Times New Roman" w:hAnsi="Calibri" w:cs="Calibri"/>
-                <w:color w:val="000000"/>
-                <w:kern w:val="0"/>
-                <w:sz w:val="22"/>
-                <w:szCs w:val="22"/>
-                <w:lang w:eastAsia="pl-PL"/>
-                <w14:ligatures w14:val="none"/>
-              </w:rPr>
-              <w:t>sorted</w:t>
-            </w:r>
-            <w:proofErr w:type="spellEnd"/>
-            <w:r>
-              <w:rPr>
-                <w:rFonts w:ascii="Calibri" w:eastAsia="Times New Roman" w:hAnsi="Calibri" w:cs="Calibri"/>
-                <w:color w:val="000000"/>
-                <w:kern w:val="0"/>
-                <w:sz w:val="22"/>
-                <w:szCs w:val="22"/>
-                <w:lang w:eastAsia="pl-PL"/>
-                <w14:ligatures w14:val="none"/>
-              </w:rPr>
-              <w:t xml:space="preserve"> 33%</w:t>
-            </w:r>
-          </w:p>
-        </w:tc>
-        <w:tc>
-          <w:tcPr>
-            <w:tcW w:w="1038" w:type="dxa"/>
-            <w:tcBorders>
-              <w:top w:val="nil"/>
-              <w:left w:val="nil"/>
-              <w:bottom w:val="single" w:sz="4" w:space="0" w:color="auto"/>
-              <w:right w:val="single" w:sz="4" w:space="0" w:color="auto"/>
-            </w:tcBorders>
-            <w:shd w:val="clear" w:color="000000" w:fill="9BC2E6"/>
-            <w:noWrap/>
-            <w:vAlign w:val="center"/>
-            <w:hideMark/>
-          </w:tcPr>
-          <w:p>
-            <w:pPr>
-              <w:spacing w:after="0" w:line="240" w:lineRule="auto"/>
-              <w:jc w:val="center"/>
-              <w:rPr>
-                <w:rFonts w:ascii="Calibri" w:eastAsia="Times New Roman" w:hAnsi="Calibri" w:cs="Calibri"/>
-                <w:color w:val="000000"/>
-                <w:kern w:val="0"/>
-                <w:sz w:val="22"/>
-                <w:szCs w:val="22"/>
-                <w:lang w:eastAsia="pl-PL"/>
-                <w14:ligatures w14:val="none"/>
-              </w:rPr>
-            </w:pPr>
-            <w:proofErr w:type="spellStart"/>
-            <w:r>
-              <w:rPr>
-                <w:rFonts w:ascii="Calibri" w:eastAsia="Times New Roman" w:hAnsi="Calibri" w:cs="Calibri"/>
-                <w:color w:val="000000"/>
-                <w:kern w:val="0"/>
-                <w:sz w:val="22"/>
-                <w:szCs w:val="22"/>
-                <w:lang w:eastAsia="pl-PL"/>
-                <w14:ligatures w14:val="none"/>
-              </w:rPr>
-              <w:t>sorted</w:t>
-            </w:r>
-            <w:proofErr w:type="spellEnd"/>
-            <w:r>
-              <w:rPr>
-                <w:rFonts w:ascii="Calibri" w:eastAsia="Times New Roman" w:hAnsi="Calibri" w:cs="Calibri"/>
-                <w:color w:val="000000"/>
-                <w:kern w:val="0"/>
-                <w:sz w:val="22"/>
-                <w:szCs w:val="22"/>
-                <w:lang w:eastAsia="pl-PL"/>
-                <w14:ligatures w14:val="none"/>
-              </w:rPr>
-              <w:t xml:space="preserve"> 66%</w:t>
-            </w:r>
-          </w:p>
-        </w:tc>
-        <w:tc>
-          <w:tcPr>
-            <w:tcW w:w="810" w:type="dxa"/>
-            <w:tcBorders>
-              <w:top w:val="nil"/>
-              <w:left w:val="nil"/>
-              <w:bottom w:val="single" w:sz="4" w:space="0" w:color="auto"/>
-              <w:right w:val="single" w:sz="4" w:space="0" w:color="auto"/>
-            </w:tcBorders>
-            <w:shd w:val="clear" w:color="000000" w:fill="9BC2E6"/>
-            <w:noWrap/>
-            <w:vAlign w:val="center"/>
-            <w:hideMark/>
-          </w:tcPr>
-          <w:p>
-            <w:pPr>
-              <w:spacing w:after="0" w:line="240" w:lineRule="auto"/>
-              <w:jc w:val="center"/>
-              <w:rPr>
-                <w:rFonts w:ascii="Calibri" w:eastAsia="Times New Roman" w:hAnsi="Calibri" w:cs="Calibri"/>
-                <w:color w:val="000000"/>
-                <w:kern w:val="0"/>
-                <w:sz w:val="22"/>
-                <w:szCs w:val="22"/>
-                <w:lang w:eastAsia="pl-PL"/>
-                <w14:ligatures w14:val="none"/>
-              </w:rPr>
-            </w:pPr>
-            <w:proofErr w:type="spellStart"/>
-            <w:r>
-              <w:rPr>
-                <w:rFonts w:ascii="Calibri" w:eastAsia="Times New Roman" w:hAnsi="Calibri" w:cs="Calibri"/>
-                <w:color w:val="000000"/>
-                <w:kern w:val="0"/>
-                <w:sz w:val="22"/>
-                <w:szCs w:val="22"/>
-                <w:lang w:eastAsia="pl-PL"/>
-                <w14:ligatures w14:val="none"/>
-              </w:rPr>
-              <w:t>sorted</w:t>
-            </w:r>
-            <w:proofErr w:type="spellEnd"/>
-          </w:p>
-        </w:tc>
-        <w:tc>
-          <w:tcPr>
-            <w:tcW w:w="1062" w:type="dxa"/>
-            <w:tcBorders>
-              <w:top w:val="nil"/>
-              <w:left w:val="nil"/>
-              <w:bottom w:val="single" w:sz="4" w:space="0" w:color="auto"/>
-              <w:right w:val="single" w:sz="8" w:space="0" w:color="auto"/>
-            </w:tcBorders>
-            <w:shd w:val="clear" w:color="000000" w:fill="9BC2E6"/>
-            <w:noWrap/>
-            <w:vAlign w:val="center"/>
-            <w:hideMark/>
-          </w:tcPr>
-          <w:p>
-            <w:pPr>
-              <w:spacing w:after="0" w:line="240" w:lineRule="auto"/>
-              <w:jc w:val="center"/>
-              <w:rPr>
-                <w:rFonts w:ascii="Calibri" w:eastAsia="Times New Roman" w:hAnsi="Calibri" w:cs="Calibri"/>
-                <w:color w:val="000000"/>
-                <w:kern w:val="0"/>
-                <w:sz w:val="22"/>
-                <w:szCs w:val="22"/>
-                <w:lang w:eastAsia="pl-PL"/>
-                <w14:ligatures w14:val="none"/>
-              </w:rPr>
-            </w:pPr>
-            <w:proofErr w:type="spellStart"/>
-            <w:r>
-              <w:rPr>
-                <w:rFonts w:ascii="Calibri" w:eastAsia="Times New Roman" w:hAnsi="Calibri" w:cs="Calibri"/>
-                <w:color w:val="000000"/>
-                <w:kern w:val="0"/>
-                <w:sz w:val="22"/>
-                <w:szCs w:val="22"/>
-                <w:lang w:eastAsia="pl-PL"/>
-                <w14:ligatures w14:val="none"/>
-              </w:rPr>
-              <w:t>sorted</w:t>
-            </w:r>
-            <w:proofErr w:type="spellEnd"/>
-            <w:r>
-              <w:rPr>
-                <w:rFonts w:ascii="Calibri" w:eastAsia="Times New Roman" w:hAnsi="Calibri" w:cs="Calibri"/>
-                <w:color w:val="000000"/>
-                <w:kern w:val="0"/>
-                <w:sz w:val="22"/>
-                <w:szCs w:val="22"/>
-                <w:lang w:eastAsia="pl-PL"/>
-                <w14:ligatures w14:val="none"/>
-              </w:rPr>
-              <w:t xml:space="preserve"> </w:t>
-            </w:r>
-            <w:proofErr w:type="spellStart"/>
-            <w:r>
-              <w:rPr>
-                <w:rFonts w:ascii="Calibri" w:eastAsia="Times New Roman" w:hAnsi="Calibri" w:cs="Calibri"/>
-                <w:color w:val="000000"/>
-                <w:kern w:val="0"/>
-                <w:sz w:val="22"/>
-                <w:szCs w:val="22"/>
-                <w:lang w:eastAsia="pl-PL"/>
-                <w14:ligatures w14:val="none"/>
-              </w:rPr>
-              <w:t>desc</w:t>
-            </w:r>
-            <w:proofErr w:type="spellEnd"/>
+            <w:r>
+              <w:rPr>
+                <w:rFonts w:ascii="Calibri" w:eastAsia="Times New Roman" w:hAnsi="Calibri" w:cs="Calibri"/>
+                <w:color w:val="000000"/>
+                <w:kern w:val="0"/>
+                <w:sz w:val="22"/>
+                <w:szCs w:val="22"/>
+                <w:lang w:eastAsia="pl-PL"/>
+                <w14:ligatures w14:val="none"/>
+              </w:rPr>
+              <w:t>sorted desc</w:t>
+            </w:r>
           </w:p>
         </w:tc>
       </w:tr>
@@ -19044,31 +18275,17 @@
                 <w14:ligatures w14:val="none"/>
               </w:rPr>
             </w:pPr>
-            <w:proofErr w:type="spellStart"/>
-            <w:r>
-              <w:rPr>
-                <w:rFonts w:ascii="Calibri" w:eastAsia="Times New Roman" w:hAnsi="Calibri" w:cs="Calibri"/>
-                <w:color w:val="000000"/>
-                <w:kern w:val="0"/>
-                <w:sz w:val="22"/>
-                <w:szCs w:val="22"/>
-                <w:lang w:eastAsia="pl-PL"/>
-                <w14:ligatures w14:val="none"/>
-              </w:rPr>
-              <w:t>time</w:t>
-            </w:r>
-            <w:proofErr w:type="spellEnd"/>
-            <w:r>
-              <w:rPr>
-                <w:rFonts w:ascii="Calibri" w:eastAsia="Times New Roman" w:hAnsi="Calibri" w:cs="Calibri"/>
-                <w:color w:val="000000"/>
-                <w:kern w:val="0"/>
-                <w:sz w:val="22"/>
-                <w:szCs w:val="22"/>
-                <w:lang w:eastAsia="pl-PL"/>
-                <w14:ligatures w14:val="none"/>
-              </w:rPr>
-              <w:t xml:space="preserve"> [ms]</w:t>
+            <w:r>
+              <w:rPr>
+                <w:rFonts w:ascii="Calibri" w:eastAsia="Times New Roman" w:hAnsi="Calibri" w:cs="Calibri"/>
+                <w:color w:val="000000"/>
+                <w:kern w:val="0"/>
+                <w:sz w:val="22"/>
+                <w:szCs w:val="22"/>
+                <w:lang w:eastAsia="pl-PL"/>
+                <w14:ligatures w14:val="none"/>
+              </w:rPr>
+              <w:t>time [ms]</w:t>
             </w:r>
           </w:p>
         </w:tc>
@@ -19103,7 +18320,6 @@
                 <w14:ligatures w14:val="none"/>
               </w:rPr>
             </w:pPr>
-            <w:proofErr w:type="spellStart"/>
             <w:r>
               <w:rPr>
                 <w:rFonts w:ascii="Calibri" w:eastAsia="Times New Roman" w:hAnsi="Calibri" w:cs="Calibri"/>
@@ -19116,7 +18332,6 @@
               </w:rPr>
               <w:t>elements</w:t>
             </w:r>
-            <w:proofErr w:type="spellEnd"/>
             <w:r>
               <w:rPr>
                 <w:rFonts w:ascii="Calibri" w:eastAsia="Times New Roman" w:hAnsi="Calibri" w:cs="Calibri"/>
@@ -19161,46 +18376,18 @@
                 <w14:ligatures w14:val="none"/>
               </w:rPr>
             </w:pPr>
-            <w:proofErr w:type="spellStart"/>
-            <w:r>
-              <w:rPr>
-                <w:rFonts w:ascii="Calibri" w:eastAsia="Times New Roman" w:hAnsi="Calibri" w:cs="Calibri"/>
-                <w:color w:val="000000"/>
-                <w:kern w:val="0"/>
-                <w:sz w:val="22"/>
-                <w:szCs w:val="22"/>
-                <w:lang w:eastAsia="pl-PL"/>
-                <w14:ligatures w14:val="none"/>
-              </w:rPr>
-              <w:t>middle</w:t>
-            </w:r>
-            <w:proofErr w:type="spellEnd"/>
-            <w:r>
-              <w:rPr>
-                <w:rFonts w:ascii="Calibri" w:eastAsia="Times New Roman" w:hAnsi="Calibri" w:cs="Calibri"/>
-                <w:color w:val="000000"/>
-                <w:kern w:val="0"/>
-                <w:sz w:val="22"/>
-                <w:szCs w:val="22"/>
-                <w:lang w:eastAsia="pl-PL"/>
-                <w14:ligatures w14:val="none"/>
-              </w:rPr>
-              <w:t xml:space="preserve"> </w:t>
-            </w:r>
-            <w:proofErr w:type="spellStart"/>
-            <w:r>
-              <w:rPr>
-                <w:rFonts w:ascii="Calibri" w:eastAsia="Times New Roman" w:hAnsi="Calibri" w:cs="Calibri"/>
-                <w:color w:val="000000"/>
-                <w:kern w:val="0"/>
-                <w:sz w:val="22"/>
-                <w:szCs w:val="22"/>
-                <w:lang w:eastAsia="pl-PL"/>
-                <w14:ligatures w14:val="none"/>
-              </w:rPr>
-              <w:t>pivot</w:t>
-            </w:r>
-            <w:proofErr w:type="spellEnd"/>
+            <w:r>
+              <w:rPr>
+                <w:rFonts w:ascii="Calibri" w:eastAsia="Times New Roman" w:hAnsi="Calibri" w:cs="Calibri"/>
+                <w:color w:val="000000"/>
+                <w:kern w:val="0"/>
+                <w:sz w:val="22"/>
+                <w:szCs w:val="22"/>
+                <w:lang w:eastAsia="pl-PL"/>
+                <w14:ligatures w14:val="none"/>
+              </w:rPr>
+              <w:t>middle pivot</w:t>
+            </w:r>
           </w:p>
         </w:tc>
         <w:tc>
@@ -19232,46 +18419,18 @@
                 <w14:ligatures w14:val="none"/>
               </w:rPr>
             </w:pPr>
-            <w:proofErr w:type="spellStart"/>
-            <w:r>
-              <w:rPr>
-                <w:rFonts w:ascii="Calibri" w:eastAsia="Times New Roman" w:hAnsi="Calibri" w:cs="Calibri"/>
-                <w:color w:val="000000"/>
-                <w:kern w:val="0"/>
-                <w:sz w:val="22"/>
-                <w:szCs w:val="22"/>
-                <w:lang w:eastAsia="pl-PL"/>
-                <w14:ligatures w14:val="none"/>
-              </w:rPr>
-              <w:t>random</w:t>
-            </w:r>
-            <w:proofErr w:type="spellEnd"/>
-            <w:r>
-              <w:rPr>
-                <w:rFonts w:ascii="Calibri" w:eastAsia="Times New Roman" w:hAnsi="Calibri" w:cs="Calibri"/>
-                <w:color w:val="000000"/>
-                <w:kern w:val="0"/>
-                <w:sz w:val="22"/>
-                <w:szCs w:val="22"/>
-                <w:lang w:eastAsia="pl-PL"/>
-                <w14:ligatures w14:val="none"/>
-              </w:rPr>
-              <w:t xml:space="preserve"> </w:t>
-            </w:r>
-            <w:proofErr w:type="spellStart"/>
-            <w:r>
-              <w:rPr>
-                <w:rFonts w:ascii="Calibri" w:eastAsia="Times New Roman" w:hAnsi="Calibri" w:cs="Calibri"/>
-                <w:color w:val="000000"/>
-                <w:kern w:val="0"/>
-                <w:sz w:val="22"/>
-                <w:szCs w:val="22"/>
-                <w:lang w:eastAsia="pl-PL"/>
-                <w14:ligatures w14:val="none"/>
-              </w:rPr>
-              <w:t>pivot</w:t>
-            </w:r>
-            <w:proofErr w:type="spellEnd"/>
+            <w:r>
+              <w:rPr>
+                <w:rFonts w:ascii="Calibri" w:eastAsia="Times New Roman" w:hAnsi="Calibri" w:cs="Calibri"/>
+                <w:color w:val="000000"/>
+                <w:kern w:val="0"/>
+                <w:sz w:val="22"/>
+                <w:szCs w:val="22"/>
+                <w:lang w:eastAsia="pl-PL"/>
+                <w14:ligatures w14:val="none"/>
+              </w:rPr>
+              <w:t>random pivot</w:t>
+            </w:r>
           </w:p>
         </w:tc>
       </w:tr>
@@ -19335,7 +18494,6 @@
                 <w14:ligatures w14:val="none"/>
               </w:rPr>
             </w:pPr>
-            <w:proofErr w:type="spellStart"/>
             <w:r>
               <w:rPr>
                 <w:rFonts w:ascii="Calibri" w:eastAsia="Times New Roman" w:hAnsi="Calibri" w:cs="Calibri"/>
@@ -19348,7 +18506,6 @@
               </w:rPr>
               <w:t>random</w:t>
             </w:r>
-            <w:proofErr w:type="spellEnd"/>
           </w:p>
         </w:tc>
         <w:tc>
@@ -19379,7 +18536,90 @@
                 <w14:ligatures w14:val="none"/>
               </w:rPr>
             </w:pPr>
-            <w:proofErr w:type="spellStart"/>
+            <w:r>
+              <w:rPr>
+                <w:rFonts w:ascii="Calibri" w:eastAsia="Times New Roman" w:hAnsi="Calibri" w:cs="Calibri"/>
+                <w:color w:val="000000"/>
+                <w:kern w:val="0"/>
+                <w:sz w:val="22"/>
+                <w:szCs w:val="22"/>
+                <w:lang w:eastAsia="pl-PL"/>
+                <w14:ligatures w14:val="none"/>
+              </w:rPr>
+              <w:t>sorted 33%</w:t>
+            </w:r>
+          </w:p>
+        </w:tc>
+        <w:tc>
+          <w:tcPr>
+            <w:tcW w:w="964" w:type="dxa"/>
+            <w:tcBorders>
+              <w:top w:val="nil"/>
+              <w:left w:val="nil"/>
+              <w:bottom w:val="single" w:sz="4" w:space="0" w:color="auto"/>
+              <w:right w:val="single" w:sz="4" w:space="0" w:color="auto"/>
+            </w:tcBorders>
+            <w:shd w:val="clear" w:color="000000" w:fill="9BC2E6"/>
+            <w:noWrap/>
+            <w:vAlign w:val="center"/>
+            <w:hideMark/>
+          </w:tcPr>
+          <w:p>
+            <w:pPr>
+              <w:spacing w:after="0" w:line="240" w:lineRule="auto"/>
+              <w:jc w:val="center"/>
+              <w:rPr>
+                <w:rFonts w:ascii="Calibri" w:eastAsia="Times New Roman" w:hAnsi="Calibri" w:cs="Calibri"/>
+                <w:color w:val="000000"/>
+                <w:kern w:val="0"/>
+                <w:sz w:val="22"/>
+                <w:szCs w:val="22"/>
+                <w:lang w:eastAsia="pl-PL"/>
+                <w14:ligatures w14:val="none"/>
+              </w:rPr>
+            </w:pPr>
+            <w:r>
+              <w:rPr>
+                <w:rFonts w:ascii="Calibri" w:eastAsia="Times New Roman" w:hAnsi="Calibri" w:cs="Calibri"/>
+                <w:color w:val="000000"/>
+                <w:kern w:val="0"/>
+                <w:sz w:val="22"/>
+                <w:szCs w:val="22"/>
+                <w:lang w:eastAsia="pl-PL"/>
+                <w14:ligatures w14:val="none"/>
+              </w:rPr>
+              <w:t>sorted 66%</w:t>
+            </w:r>
+          </w:p>
+        </w:tc>
+        <w:tc>
+          <w:tcPr>
+            <w:tcW w:w="912" w:type="dxa"/>
+            <w:tcBorders>
+              <w:top w:val="nil"/>
+              <w:left w:val="nil"/>
+              <w:bottom w:val="single" w:sz="4" w:space="0" w:color="auto"/>
+              <w:right w:val="single" w:sz="4" w:space="0" w:color="auto"/>
+            </w:tcBorders>
+            <w:shd w:val="clear" w:color="000000" w:fill="9BC2E6"/>
+            <w:noWrap/>
+            <w:vAlign w:val="center"/>
+            <w:hideMark/>
+          </w:tcPr>
+          <w:p>
+            <w:pPr>
+              <w:spacing w:after="0" w:line="240" w:lineRule="auto"/>
+              <w:jc w:val="center"/>
+              <w:rPr>
+                <w:rFonts w:ascii="Calibri" w:eastAsia="Times New Roman" w:hAnsi="Calibri" w:cs="Calibri"/>
+                <w:color w:val="000000"/>
+                <w:kern w:val="0"/>
+                <w:sz w:val="22"/>
+                <w:szCs w:val="22"/>
+                <w:lang w:eastAsia="pl-PL"/>
+                <w14:ligatures w14:val="none"/>
+              </w:rPr>
+            </w:pPr>
             <w:r>
               <w:rPr>
                 <w:rFonts w:ascii="Calibri" w:eastAsia="Times New Roman" w:hAnsi="Calibri" w:cs="Calibri"/>
@@ -19392,18 +18632,89 @@
               </w:rPr>
               <w:t>sorted</w:t>
             </w:r>
-            <w:proofErr w:type="spellEnd"/>
-            <w:r>
-              <w:rPr>
-                <w:rFonts w:ascii="Calibri" w:eastAsia="Times New Roman" w:hAnsi="Calibri" w:cs="Calibri"/>
-                <w:color w:val="000000"/>
-                <w:kern w:val="0"/>
-                <w:sz w:val="22"/>
-                <w:szCs w:val="22"/>
-                <w:lang w:eastAsia="pl-PL"/>
-                <w14:ligatures w14:val="none"/>
-              </w:rPr>
-              <w:t xml:space="preserve"> 33%</w:t>
+          </w:p>
+        </w:tc>
+        <w:tc>
+          <w:tcPr>
+            <w:tcW w:w="949" w:type="dxa"/>
+            <w:tcBorders>
+              <w:top w:val="nil"/>
+              <w:left w:val="nil"/>
+              <w:bottom w:val="single" w:sz="4" w:space="0" w:color="auto"/>
+              <w:right w:val="single" w:sz="8" w:space="0" w:color="auto"/>
+            </w:tcBorders>
+            <w:shd w:val="clear" w:color="000000" w:fill="9BC2E6"/>
+            <w:noWrap/>
+            <w:vAlign w:val="center"/>
+            <w:hideMark/>
+          </w:tcPr>
+          <w:p>
+            <w:pPr>
+              <w:spacing w:after="0" w:line="240" w:lineRule="auto"/>
+              <w:jc w:val="center"/>
+              <w:rPr>
+                <w:rFonts w:ascii="Calibri" w:eastAsia="Times New Roman" w:hAnsi="Calibri" w:cs="Calibri"/>
+                <w:color w:val="000000"/>
+                <w:kern w:val="0"/>
+                <w:sz w:val="22"/>
+                <w:szCs w:val="22"/>
+                <w:lang w:eastAsia="pl-PL"/>
+                <w14:ligatures w14:val="none"/>
+              </w:rPr>
+            </w:pPr>
+            <w:r>
+              <w:rPr>
+                <w:rFonts w:ascii="Calibri" w:eastAsia="Times New Roman" w:hAnsi="Calibri" w:cs="Calibri"/>
+                <w:color w:val="000000"/>
+                <w:kern w:val="0"/>
+                <w:sz w:val="22"/>
+                <w:szCs w:val="22"/>
+                <w:lang w:eastAsia="pl-PL"/>
+                <w14:ligatures w14:val="none"/>
+              </w:rPr>
+              <w:t>sorted desc</w:t>
+            </w:r>
+          </w:p>
+        </w:tc>
+        <w:tc>
+          <w:tcPr>
+            <w:tcW w:w="984" w:type="dxa"/>
+            <w:tcBorders>
+              <w:top w:val="nil"/>
+              <w:left w:val="nil"/>
+              <w:bottom w:val="single" w:sz="4" w:space="0" w:color="auto"/>
+              <w:right w:val="single" w:sz="4" w:space="0" w:color="auto"/>
+            </w:tcBorders>
+            <w:shd w:val="clear" w:color="000000" w:fill="9BC2E6"/>
+            <w:noWrap/>
+            <w:vAlign w:val="center"/>
+            <w:hideMark/>
+          </w:tcPr>
+          <w:p>
+            <w:pPr>
+              <w:spacing w:after="0" w:line="240" w:lineRule="auto"/>
+              <w:jc w:val="center"/>
+              <w:rPr>
+                <w:rFonts w:ascii="Calibri" w:eastAsia="Times New Roman" w:hAnsi="Calibri" w:cs="Calibri"/>
+                <w:color w:val="000000"/>
+                <w:kern w:val="0"/>
+                <w:sz w:val="22"/>
+                <w:szCs w:val="22"/>
+                <w:lang w:eastAsia="pl-PL"/>
+                <w14:ligatures w14:val="none"/>
+              </w:rPr>
+            </w:pPr>
+            <w:r>
+              <w:rPr>
+                <w:rFonts w:ascii="Calibri" w:eastAsia="Times New Roman" w:hAnsi="Calibri" w:cs="Calibri"/>
+                <w:color w:val="000000"/>
+                <w:kern w:val="0"/>
+                <w:sz w:val="22"/>
+                <w:szCs w:val="22"/>
+                <w:lang w:eastAsia="pl-PL"/>
+                <w14:ligatures w14:val="none"/>
+              </w:rPr>
+              <w:t>random</w:t>
             </w:r>
           </w:p>
         </w:tc>
@@ -19435,7 +18746,90 @@
                 <w14:ligatures w14:val="none"/>
               </w:rPr>
             </w:pPr>
-            <w:proofErr w:type="spellStart"/>
+            <w:r>
+              <w:rPr>
+                <w:rFonts w:ascii="Calibri" w:eastAsia="Times New Roman" w:hAnsi="Calibri" w:cs="Calibri"/>
+                <w:color w:val="000000"/>
+                <w:kern w:val="0"/>
+                <w:sz w:val="22"/>
+                <w:szCs w:val="22"/>
+                <w:lang w:eastAsia="pl-PL"/>
+                <w14:ligatures w14:val="none"/>
+              </w:rPr>
+              <w:t>sorted 33%</w:t>
+            </w:r>
+          </w:p>
+        </w:tc>
+        <w:tc>
+          <w:tcPr>
+            <w:tcW w:w="964" w:type="dxa"/>
+            <w:tcBorders>
+              <w:top w:val="nil"/>
+              <w:left w:val="nil"/>
+              <w:bottom w:val="single" w:sz="4" w:space="0" w:color="auto"/>
+              <w:right w:val="single" w:sz="4" w:space="0" w:color="auto"/>
+            </w:tcBorders>
+            <w:shd w:val="clear" w:color="000000" w:fill="9BC2E6"/>
+            <w:noWrap/>
+            <w:vAlign w:val="center"/>
+            <w:hideMark/>
+          </w:tcPr>
+          <w:p>
+            <w:pPr>
+              <w:spacing w:after="0" w:line="240" w:lineRule="auto"/>
+              <w:jc w:val="center"/>
+              <w:rPr>
+                <w:rFonts w:ascii="Calibri" w:eastAsia="Times New Roman" w:hAnsi="Calibri" w:cs="Calibri"/>
+                <w:color w:val="000000"/>
+                <w:kern w:val="0"/>
+                <w:sz w:val="22"/>
+                <w:szCs w:val="22"/>
+                <w:lang w:eastAsia="pl-PL"/>
+                <w14:ligatures w14:val="none"/>
+              </w:rPr>
+            </w:pPr>
+            <w:r>
+              <w:rPr>
+                <w:rFonts w:ascii="Calibri" w:eastAsia="Times New Roman" w:hAnsi="Calibri" w:cs="Calibri"/>
+                <w:color w:val="000000"/>
+                <w:kern w:val="0"/>
+                <w:sz w:val="22"/>
+                <w:szCs w:val="22"/>
+                <w:lang w:eastAsia="pl-PL"/>
+                <w14:ligatures w14:val="none"/>
+              </w:rPr>
+              <w:t>sorted 66%</w:t>
+            </w:r>
+          </w:p>
+        </w:tc>
+        <w:tc>
+          <w:tcPr>
+            <w:tcW w:w="987" w:type="dxa"/>
+            <w:tcBorders>
+              <w:top w:val="nil"/>
+              <w:left w:val="nil"/>
+              <w:bottom w:val="single" w:sz="4" w:space="0" w:color="auto"/>
+              <w:right w:val="single" w:sz="4" w:space="0" w:color="auto"/>
+            </w:tcBorders>
+            <w:shd w:val="clear" w:color="000000" w:fill="9BC2E6"/>
+            <w:noWrap/>
+            <w:vAlign w:val="center"/>
+            <w:hideMark/>
+          </w:tcPr>
+          <w:p>
+            <w:pPr>
+              <w:spacing w:after="0" w:line="240" w:lineRule="auto"/>
+              <w:jc w:val="center"/>
+              <w:rPr>
+                <w:rFonts w:ascii="Calibri" w:eastAsia="Times New Roman" w:hAnsi="Calibri" w:cs="Calibri"/>
+                <w:color w:val="000000"/>
+                <w:kern w:val="0"/>
+                <w:sz w:val="22"/>
+                <w:szCs w:val="22"/>
+                <w:lang w:eastAsia="pl-PL"/>
+                <w14:ligatures w14:val="none"/>
+              </w:rPr>
+            </w:pPr>
             <w:r>
               <w:rPr>
                 <w:rFonts w:ascii="Calibri" w:eastAsia="Times New Roman" w:hAnsi="Calibri" w:cs="Calibri"/>
@@ -19448,24 +18842,11 @@
               </w:rPr>
               <w:t>sorted</w:t>
             </w:r>
-            <w:proofErr w:type="spellEnd"/>
-            <w:r>
-              <w:rPr>
-                <w:rFonts w:ascii="Calibri" w:eastAsia="Times New Roman" w:hAnsi="Calibri" w:cs="Calibri"/>
-                <w:color w:val="000000"/>
-                <w:kern w:val="0"/>
-                <w:sz w:val="22"/>
-                <w:szCs w:val="22"/>
-                <w:lang w:eastAsia="pl-PL"/>
-                <w14:ligatures w14:val="none"/>
-              </w:rPr>
-              <w:t xml:space="preserve"> 66%</w:t>
-            </w:r>
-          </w:p>
-        </w:tc>
-        <w:tc>
-          <w:tcPr>
-            <w:tcW w:w="912" w:type="dxa"/>
+          </w:p>
+        </w:tc>
+        <w:tc>
+          <w:tcPr>
+            <w:tcW w:w="844" w:type="dxa"/>
             <w:tcBorders>
               <w:top w:val="nil"/>
               <w:left w:val="nil"/>
@@ -19491,360 +18872,18 @@
                 <w14:ligatures w14:val="none"/>
               </w:rPr>
             </w:pPr>
-            <w:proofErr w:type="spellStart"/>
-            <w:r>
-              <w:rPr>
-                <w:rFonts w:ascii="Calibri" w:eastAsia="Times New Roman" w:hAnsi="Calibri" w:cs="Calibri"/>
-                <w:color w:val="000000"/>
-                <w:kern w:val="0"/>
-                <w:sz w:val="22"/>
-                <w:szCs w:val="22"/>
-                <w:lang w:eastAsia="pl-PL"/>
-                <w14:ligatures w14:val="none"/>
-              </w:rPr>
-              <w:t>sorted</w:t>
-            </w:r>
-            <w:proofErr w:type="spellEnd"/>
-          </w:p>
-        </w:tc>
-        <w:tc>
-          <w:tcPr>
-            <w:tcW w:w="949" w:type="dxa"/>
-            <w:tcBorders>
-              <w:top w:val="nil"/>
-              <w:left w:val="nil"/>
-              <w:bottom w:val="single" w:sz="4" w:space="0" w:color="auto"/>
-              <w:right w:val="single" w:sz="8" w:space="0" w:color="auto"/>
-            </w:tcBorders>
-            <w:shd w:val="clear" w:color="000000" w:fill="9BC2E6"/>
-            <w:noWrap/>
-            <w:vAlign w:val="center"/>
-            <w:hideMark/>
-          </w:tcPr>
-          <w:p>
-            <w:pPr>
-              <w:spacing w:after="0" w:line="240" w:lineRule="auto"/>
-              <w:jc w:val="center"/>
-              <w:rPr>
-                <w:rFonts w:ascii="Calibri" w:eastAsia="Times New Roman" w:hAnsi="Calibri" w:cs="Calibri"/>
-                <w:color w:val="000000"/>
-                <w:kern w:val="0"/>
-                <w:sz w:val="22"/>
-                <w:szCs w:val="22"/>
-                <w:lang w:eastAsia="pl-PL"/>
-                <w14:ligatures w14:val="none"/>
-              </w:rPr>
-            </w:pPr>
-            <w:proofErr w:type="spellStart"/>
-            <w:r>
-              <w:rPr>
-                <w:rFonts w:ascii="Calibri" w:eastAsia="Times New Roman" w:hAnsi="Calibri" w:cs="Calibri"/>
-                <w:color w:val="000000"/>
-                <w:kern w:val="0"/>
-                <w:sz w:val="22"/>
-                <w:szCs w:val="22"/>
-                <w:lang w:eastAsia="pl-PL"/>
-                <w14:ligatures w14:val="none"/>
-              </w:rPr>
-              <w:t>sorted</w:t>
-            </w:r>
-            <w:proofErr w:type="spellEnd"/>
-            <w:r>
-              <w:rPr>
-                <w:rFonts w:ascii="Calibri" w:eastAsia="Times New Roman" w:hAnsi="Calibri" w:cs="Calibri"/>
-                <w:color w:val="000000"/>
-                <w:kern w:val="0"/>
-                <w:sz w:val="22"/>
-                <w:szCs w:val="22"/>
-                <w:lang w:eastAsia="pl-PL"/>
-                <w14:ligatures w14:val="none"/>
-              </w:rPr>
-              <w:t xml:space="preserve"> </w:t>
-            </w:r>
-            <w:proofErr w:type="spellStart"/>
-            <w:r>
-              <w:rPr>
-                <w:rFonts w:ascii="Calibri" w:eastAsia="Times New Roman" w:hAnsi="Calibri" w:cs="Calibri"/>
-                <w:color w:val="000000"/>
-                <w:kern w:val="0"/>
-                <w:sz w:val="22"/>
-                <w:szCs w:val="22"/>
-                <w:lang w:eastAsia="pl-PL"/>
-                <w14:ligatures w14:val="none"/>
-              </w:rPr>
-              <w:t>desc</w:t>
-            </w:r>
-            <w:proofErr w:type="spellEnd"/>
-          </w:p>
-        </w:tc>
-        <w:tc>
-          <w:tcPr>
-            <w:tcW w:w="984" w:type="dxa"/>
-            <w:tcBorders>
-              <w:top w:val="nil"/>
-              <w:left w:val="nil"/>
-              <w:bottom w:val="single" w:sz="4" w:space="0" w:color="auto"/>
-              <w:right w:val="single" w:sz="4" w:space="0" w:color="auto"/>
-            </w:tcBorders>
-            <w:shd w:val="clear" w:color="000000" w:fill="9BC2E6"/>
-            <w:noWrap/>
-            <w:vAlign w:val="center"/>
-            <w:hideMark/>
-          </w:tcPr>
-          <w:p>
-            <w:pPr>
-              <w:spacing w:after="0" w:line="240" w:lineRule="auto"/>
-              <w:jc w:val="center"/>
-              <w:rPr>
-                <w:rFonts w:ascii="Calibri" w:eastAsia="Times New Roman" w:hAnsi="Calibri" w:cs="Calibri"/>
-                <w:color w:val="000000"/>
-                <w:kern w:val="0"/>
-                <w:sz w:val="22"/>
-                <w:szCs w:val="22"/>
-                <w:lang w:eastAsia="pl-PL"/>
-                <w14:ligatures w14:val="none"/>
-              </w:rPr>
-            </w:pPr>
-            <w:proofErr w:type="spellStart"/>
-            <w:r>
-              <w:rPr>
-                <w:rFonts w:ascii="Calibri" w:eastAsia="Times New Roman" w:hAnsi="Calibri" w:cs="Calibri"/>
-                <w:color w:val="000000"/>
-                <w:kern w:val="0"/>
-                <w:sz w:val="22"/>
-                <w:szCs w:val="22"/>
-                <w:lang w:eastAsia="pl-PL"/>
-                <w14:ligatures w14:val="none"/>
-              </w:rPr>
-              <w:t>random</w:t>
-            </w:r>
-            <w:proofErr w:type="spellEnd"/>
-          </w:p>
-        </w:tc>
-        <w:tc>
-          <w:tcPr>
-            <w:tcW w:w="964" w:type="dxa"/>
-            <w:tcBorders>
-              <w:top w:val="nil"/>
-              <w:left w:val="nil"/>
-              <w:bottom w:val="single" w:sz="4" w:space="0" w:color="auto"/>
-              <w:right w:val="single" w:sz="4" w:space="0" w:color="auto"/>
-            </w:tcBorders>
-            <w:shd w:val="clear" w:color="000000" w:fill="9BC2E6"/>
-            <w:noWrap/>
-            <w:vAlign w:val="center"/>
-            <w:hideMark/>
-          </w:tcPr>
-          <w:p>
-            <w:pPr>
-              <w:spacing w:after="0" w:line="240" w:lineRule="auto"/>
-              <w:jc w:val="center"/>
-              <w:rPr>
-                <w:rFonts w:ascii="Calibri" w:eastAsia="Times New Roman" w:hAnsi="Calibri" w:cs="Calibri"/>
-                <w:color w:val="000000"/>
-                <w:kern w:val="0"/>
-                <w:sz w:val="22"/>
-                <w:szCs w:val="22"/>
-                <w:lang w:eastAsia="pl-PL"/>
-                <w14:ligatures w14:val="none"/>
-              </w:rPr>
-            </w:pPr>
-            <w:proofErr w:type="spellStart"/>
-            <w:r>
-              <w:rPr>
-                <w:rFonts w:ascii="Calibri" w:eastAsia="Times New Roman" w:hAnsi="Calibri" w:cs="Calibri"/>
-                <w:color w:val="000000"/>
-                <w:kern w:val="0"/>
-                <w:sz w:val="22"/>
-                <w:szCs w:val="22"/>
-                <w:lang w:eastAsia="pl-PL"/>
-                <w14:ligatures w14:val="none"/>
-              </w:rPr>
-              <w:t>sorted</w:t>
-            </w:r>
-            <w:proofErr w:type="spellEnd"/>
-            <w:r>
-              <w:rPr>
-                <w:rFonts w:ascii="Calibri" w:eastAsia="Times New Roman" w:hAnsi="Calibri" w:cs="Calibri"/>
-                <w:color w:val="000000"/>
-                <w:kern w:val="0"/>
-                <w:sz w:val="22"/>
-                <w:szCs w:val="22"/>
-                <w:lang w:eastAsia="pl-PL"/>
-                <w14:ligatures w14:val="none"/>
-              </w:rPr>
-              <w:t xml:space="preserve"> 33%</w:t>
-            </w:r>
-          </w:p>
-        </w:tc>
-        <w:tc>
-          <w:tcPr>
-            <w:tcW w:w="964" w:type="dxa"/>
-            <w:tcBorders>
-              <w:top w:val="nil"/>
-              <w:left w:val="nil"/>
-              <w:bottom w:val="single" w:sz="4" w:space="0" w:color="auto"/>
-              <w:right w:val="single" w:sz="4" w:space="0" w:color="auto"/>
-            </w:tcBorders>
-            <w:shd w:val="clear" w:color="000000" w:fill="9BC2E6"/>
-            <w:noWrap/>
-            <w:vAlign w:val="center"/>
-            <w:hideMark/>
-          </w:tcPr>
-          <w:p>
-            <w:pPr>
-              <w:spacing w:after="0" w:line="240" w:lineRule="auto"/>
-              <w:jc w:val="center"/>
-              <w:rPr>
-                <w:rFonts w:ascii="Calibri" w:eastAsia="Times New Roman" w:hAnsi="Calibri" w:cs="Calibri"/>
-                <w:color w:val="000000"/>
-                <w:kern w:val="0"/>
-                <w:sz w:val="22"/>
-                <w:szCs w:val="22"/>
-                <w:lang w:eastAsia="pl-PL"/>
-                <w14:ligatures w14:val="none"/>
-              </w:rPr>
-            </w:pPr>
-            <w:proofErr w:type="spellStart"/>
-            <w:r>
-              <w:rPr>
-                <w:rFonts w:ascii="Calibri" w:eastAsia="Times New Roman" w:hAnsi="Calibri" w:cs="Calibri"/>
-                <w:color w:val="000000"/>
-                <w:kern w:val="0"/>
-                <w:sz w:val="22"/>
-                <w:szCs w:val="22"/>
-                <w:lang w:eastAsia="pl-PL"/>
-                <w14:ligatures w14:val="none"/>
-              </w:rPr>
-              <w:t>sorted</w:t>
-            </w:r>
-            <w:proofErr w:type="spellEnd"/>
-            <w:r>
-              <w:rPr>
-                <w:rFonts w:ascii="Calibri" w:eastAsia="Times New Roman" w:hAnsi="Calibri" w:cs="Calibri"/>
-                <w:color w:val="000000"/>
-                <w:kern w:val="0"/>
-                <w:sz w:val="22"/>
-                <w:szCs w:val="22"/>
-                <w:lang w:eastAsia="pl-PL"/>
-                <w14:ligatures w14:val="none"/>
-              </w:rPr>
-              <w:t xml:space="preserve"> 66%</w:t>
-            </w:r>
-          </w:p>
-        </w:tc>
-        <w:tc>
-          <w:tcPr>
-            <w:tcW w:w="987" w:type="dxa"/>
-            <w:tcBorders>
-              <w:top w:val="nil"/>
-              <w:left w:val="nil"/>
-              <w:bottom w:val="single" w:sz="4" w:space="0" w:color="auto"/>
-              <w:right w:val="single" w:sz="4" w:space="0" w:color="auto"/>
-            </w:tcBorders>
-            <w:shd w:val="clear" w:color="000000" w:fill="9BC2E6"/>
-            <w:noWrap/>
-            <w:vAlign w:val="center"/>
-            <w:hideMark/>
-          </w:tcPr>
-          <w:p>
-            <w:pPr>
-              <w:spacing w:after="0" w:line="240" w:lineRule="auto"/>
-              <w:jc w:val="center"/>
-              <w:rPr>
-                <w:rFonts w:ascii="Calibri" w:eastAsia="Times New Roman" w:hAnsi="Calibri" w:cs="Calibri"/>
-                <w:color w:val="000000"/>
-                <w:kern w:val="0"/>
-                <w:sz w:val="22"/>
-                <w:szCs w:val="22"/>
-                <w:lang w:eastAsia="pl-PL"/>
-                <w14:ligatures w14:val="none"/>
-              </w:rPr>
-            </w:pPr>
-            <w:proofErr w:type="spellStart"/>
-            <w:r>
-              <w:rPr>
-                <w:rFonts w:ascii="Calibri" w:eastAsia="Times New Roman" w:hAnsi="Calibri" w:cs="Calibri"/>
-                <w:color w:val="000000"/>
-                <w:kern w:val="0"/>
-                <w:sz w:val="22"/>
-                <w:szCs w:val="22"/>
-                <w:lang w:eastAsia="pl-PL"/>
-                <w14:ligatures w14:val="none"/>
-              </w:rPr>
-              <w:t>sorted</w:t>
-            </w:r>
-            <w:proofErr w:type="spellEnd"/>
-          </w:p>
-        </w:tc>
-        <w:tc>
-          <w:tcPr>
-            <w:tcW w:w="844" w:type="dxa"/>
-            <w:tcBorders>
-              <w:top w:val="nil"/>
-              <w:left w:val="nil"/>
-              <w:bottom w:val="single" w:sz="4" w:space="0" w:color="auto"/>
-              <w:right w:val="single" w:sz="4" w:space="0" w:color="auto"/>
-            </w:tcBorders>
-            <w:shd w:val="clear" w:color="000000" w:fill="9BC2E6"/>
-            <w:noWrap/>
-            <w:vAlign w:val="center"/>
-            <w:hideMark/>
-          </w:tcPr>
-          <w:p>
-            <w:pPr>
-              <w:spacing w:after="0" w:line="240" w:lineRule="auto"/>
-              <w:jc w:val="center"/>
-              <w:rPr>
-                <w:rFonts w:ascii="Calibri" w:eastAsia="Times New Roman" w:hAnsi="Calibri" w:cs="Calibri"/>
-                <w:color w:val="000000"/>
-                <w:kern w:val="0"/>
-                <w:sz w:val="22"/>
-                <w:szCs w:val="22"/>
-                <w:lang w:eastAsia="pl-PL"/>
-                <w14:ligatures w14:val="none"/>
-              </w:rPr>
-            </w:pPr>
-            <w:proofErr w:type="spellStart"/>
-            <w:r>
-              <w:rPr>
-                <w:rFonts w:ascii="Calibri" w:eastAsia="Times New Roman" w:hAnsi="Calibri" w:cs="Calibri"/>
-                <w:color w:val="000000"/>
-                <w:kern w:val="0"/>
-                <w:sz w:val="22"/>
-                <w:szCs w:val="22"/>
-                <w:lang w:eastAsia="pl-PL"/>
-                <w14:ligatures w14:val="none"/>
-              </w:rPr>
-              <w:t>sorted</w:t>
-            </w:r>
-            <w:proofErr w:type="spellEnd"/>
-            <w:r>
-              <w:rPr>
-                <w:rFonts w:ascii="Calibri" w:eastAsia="Times New Roman" w:hAnsi="Calibri" w:cs="Calibri"/>
-                <w:color w:val="000000"/>
-                <w:kern w:val="0"/>
-                <w:sz w:val="22"/>
-                <w:szCs w:val="22"/>
-                <w:lang w:eastAsia="pl-PL"/>
-                <w14:ligatures w14:val="none"/>
-              </w:rPr>
-              <w:t xml:space="preserve"> </w:t>
-            </w:r>
-            <w:proofErr w:type="spellStart"/>
-            <w:r>
-              <w:rPr>
-                <w:rFonts w:ascii="Calibri" w:eastAsia="Times New Roman" w:hAnsi="Calibri" w:cs="Calibri"/>
-                <w:color w:val="000000"/>
-                <w:kern w:val="0"/>
-                <w:sz w:val="22"/>
-                <w:szCs w:val="22"/>
-                <w:lang w:eastAsia="pl-PL"/>
-                <w14:ligatures w14:val="none"/>
-              </w:rPr>
-              <w:t>desc</w:t>
-            </w:r>
-            <w:proofErr w:type="spellEnd"/>
+            <w:r>
+              <w:rPr>
+                <w:rFonts w:ascii="Calibri" w:eastAsia="Times New Roman" w:hAnsi="Calibri" w:cs="Calibri"/>
+                <w:color w:val="000000"/>
+                <w:kern w:val="0"/>
+                <w:sz w:val="22"/>
+                <w:szCs w:val="22"/>
+                <w:lang w:eastAsia="pl-PL"/>
+                <w14:ligatures w14:val="none"/>
+              </w:rPr>
+              <w:t>sorted desc</w:t>
+            </w:r>
           </w:p>
         </w:tc>
       </w:tr>
@@ -23791,7 +22830,6 @@
                 <w14:ligatures w14:val="none"/>
               </w:rPr>
             </w:pPr>
-            <w:proofErr w:type="spellStart"/>
             <w:r>
               <w:rPr>
                 <w:rFonts w:ascii="Calibri" w:eastAsia="Times New Roman" w:hAnsi="Calibri" w:cs="Calibri"/>
@@ -23804,7 +22842,6 @@
               </w:rPr>
               <w:t>random</w:t>
             </w:r>
-            <w:proofErr w:type="spellEnd"/>
           </w:p>
         </w:tc>
       </w:tr>
@@ -23840,7 +22877,6 @@
                 <w14:ligatures w14:val="none"/>
               </w:rPr>
             </w:pPr>
-            <w:proofErr w:type="spellStart"/>
             <w:r>
               <w:rPr>
                 <w:rFonts w:ascii="Calibri" w:eastAsia="Times New Roman" w:hAnsi="Calibri" w:cs="Calibri"/>
@@ -23853,7 +22889,6 @@
               </w:rPr>
               <w:t>elements</w:t>
             </w:r>
-            <w:proofErr w:type="spellEnd"/>
             <w:r>
               <w:rPr>
                 <w:rFonts w:ascii="Calibri" w:eastAsia="Times New Roman" w:hAnsi="Calibri" w:cs="Calibri"/>
@@ -23898,31 +22933,17 @@
                 <w14:ligatures w14:val="none"/>
               </w:rPr>
             </w:pPr>
-            <w:proofErr w:type="spellStart"/>
-            <w:r>
-              <w:rPr>
-                <w:rFonts w:ascii="Calibri" w:eastAsia="Times New Roman" w:hAnsi="Calibri" w:cs="Calibri"/>
-                <w:color w:val="000000"/>
-                <w:kern w:val="0"/>
-                <w:sz w:val="22"/>
-                <w:szCs w:val="22"/>
-                <w:lang w:eastAsia="pl-PL"/>
-                <w14:ligatures w14:val="none"/>
-              </w:rPr>
-              <w:t>time</w:t>
-            </w:r>
-            <w:proofErr w:type="spellEnd"/>
-            <w:r>
-              <w:rPr>
-                <w:rFonts w:ascii="Calibri" w:eastAsia="Times New Roman" w:hAnsi="Calibri" w:cs="Calibri"/>
-                <w:color w:val="000000"/>
-                <w:kern w:val="0"/>
-                <w:sz w:val="22"/>
-                <w:szCs w:val="22"/>
-                <w:lang w:eastAsia="pl-PL"/>
-                <w14:ligatures w14:val="none"/>
-              </w:rPr>
-              <w:t xml:space="preserve"> [ms]</w:t>
+            <w:r>
+              <w:rPr>
+                <w:rFonts w:ascii="Calibri" w:eastAsia="Times New Roman" w:hAnsi="Calibri" w:cs="Calibri"/>
+                <w:color w:val="000000"/>
+                <w:kern w:val="0"/>
+                <w:sz w:val="22"/>
+                <w:szCs w:val="22"/>
+                <w:lang w:eastAsia="pl-PL"/>
+                <w14:ligatures w14:val="none"/>
+              </w:rPr>
+              <w:t>time [ms]</w:t>
             </w:r>
           </w:p>
         </w:tc>
@@ -23986,7 +23007,6 @@
                 <w14:ligatures w14:val="none"/>
               </w:rPr>
             </w:pPr>
-            <w:proofErr w:type="spellStart"/>
             <w:r>
               <w:rPr>
                 <w:rFonts w:ascii="Calibri" w:eastAsia="Times New Roman" w:hAnsi="Calibri" w:cs="Calibri"/>
@@ -23999,7 +23019,6 @@
               </w:rPr>
               <w:t>Insertionsort</w:t>
             </w:r>
-            <w:proofErr w:type="spellEnd"/>
           </w:p>
         </w:tc>
         <w:tc>
@@ -24029,7 +23048,6 @@
                 <w14:ligatures w14:val="none"/>
               </w:rPr>
             </w:pPr>
-            <w:proofErr w:type="spellStart"/>
             <w:r>
               <w:rPr>
                 <w:rFonts w:ascii="Calibri" w:eastAsia="Times New Roman" w:hAnsi="Calibri" w:cs="Calibri"/>
@@ -24042,7 +23060,6 @@
               </w:rPr>
               <w:t>Shellsort</w:t>
             </w:r>
-            <w:proofErr w:type="spellEnd"/>
           </w:p>
         </w:tc>
         <w:tc>
@@ -24072,7 +23089,6 @@
                 <w14:ligatures w14:val="none"/>
               </w:rPr>
             </w:pPr>
-            <w:proofErr w:type="spellStart"/>
             <w:r>
               <w:rPr>
                 <w:rFonts w:ascii="Calibri" w:eastAsia="Times New Roman" w:hAnsi="Calibri" w:cs="Calibri"/>
@@ -24085,7 +23101,6 @@
               </w:rPr>
               <w:t>Heapsort</w:t>
             </w:r>
-            <w:proofErr w:type="spellEnd"/>
           </w:p>
         </w:tc>
         <w:tc>
@@ -24115,7 +23130,6 @@
                 <w14:ligatures w14:val="none"/>
               </w:rPr>
             </w:pPr>
-            <w:proofErr w:type="spellStart"/>
             <w:r>
               <w:rPr>
                 <w:rFonts w:ascii="Calibri" w:eastAsia="Times New Roman" w:hAnsi="Calibri" w:cs="Calibri"/>
@@ -24128,7 +23142,6 @@
               </w:rPr>
               <w:t>Quicksort</w:t>
             </w:r>
-            <w:proofErr w:type="spellEnd"/>
           </w:p>
         </w:tc>
       </w:tr>
@@ -25910,7 +24923,6 @@
                 <w14:ligatures w14:val="none"/>
               </w:rPr>
             </w:pPr>
-            <w:proofErr w:type="spellStart"/>
             <w:r>
               <w:rPr>
                 <w:rFonts w:ascii="Calibri" w:eastAsia="Times New Roman" w:hAnsi="Calibri" w:cs="Calibri"/>
@@ -25924,7 +24936,6 @@
               <w:lastRenderedPageBreak/>
               <w:t>sorted</w:t>
             </w:r>
-            <w:proofErr w:type="spellEnd"/>
           </w:p>
         </w:tc>
       </w:tr>
@@ -25960,7 +24971,6 @@
                 <w14:ligatures w14:val="none"/>
               </w:rPr>
             </w:pPr>
-            <w:proofErr w:type="spellStart"/>
             <w:r>
               <w:rPr>
                 <w:rFonts w:ascii="Calibri" w:eastAsia="Times New Roman" w:hAnsi="Calibri" w:cs="Calibri"/>
@@ -25973,7 +24983,6 @@
               </w:rPr>
               <w:t>elements</w:t>
             </w:r>
-            <w:proofErr w:type="spellEnd"/>
             <w:r>
               <w:rPr>
                 <w:rFonts w:ascii="Calibri" w:eastAsia="Times New Roman" w:hAnsi="Calibri" w:cs="Calibri"/>
@@ -26018,31 +25027,17 @@
                 <w14:ligatures w14:val="none"/>
               </w:rPr>
             </w:pPr>
-            <w:proofErr w:type="spellStart"/>
-            <w:r>
-              <w:rPr>
-                <w:rFonts w:ascii="Calibri" w:eastAsia="Times New Roman" w:hAnsi="Calibri" w:cs="Calibri"/>
-                <w:color w:val="000000"/>
-                <w:kern w:val="0"/>
-                <w:sz w:val="22"/>
-                <w:szCs w:val="22"/>
-                <w:lang w:eastAsia="pl-PL"/>
-                <w14:ligatures w14:val="none"/>
-              </w:rPr>
-              <w:t>time</w:t>
-            </w:r>
-            <w:proofErr w:type="spellEnd"/>
-            <w:r>
-              <w:rPr>
-                <w:rFonts w:ascii="Calibri" w:eastAsia="Times New Roman" w:hAnsi="Calibri" w:cs="Calibri"/>
-                <w:color w:val="000000"/>
-                <w:kern w:val="0"/>
-                <w:sz w:val="22"/>
-                <w:szCs w:val="22"/>
-                <w:lang w:eastAsia="pl-PL"/>
-                <w14:ligatures w14:val="none"/>
-              </w:rPr>
-              <w:t xml:space="preserve"> [ms]</w:t>
+            <w:r>
+              <w:rPr>
+                <w:rFonts w:ascii="Calibri" w:eastAsia="Times New Roman" w:hAnsi="Calibri" w:cs="Calibri"/>
+                <w:color w:val="000000"/>
+                <w:kern w:val="0"/>
+                <w:sz w:val="22"/>
+                <w:szCs w:val="22"/>
+                <w:lang w:eastAsia="pl-PL"/>
+                <w14:ligatures w14:val="none"/>
+              </w:rPr>
+              <w:t>time [ms]</w:t>
             </w:r>
           </w:p>
         </w:tc>
@@ -26107,7 +25102,6 @@
                 <w14:ligatures w14:val="none"/>
               </w:rPr>
             </w:pPr>
-            <w:proofErr w:type="spellStart"/>
             <w:r>
               <w:rPr>
                 <w:rFonts w:ascii="Calibri" w:eastAsia="Times New Roman" w:hAnsi="Calibri" w:cs="Calibri"/>
@@ -26120,7 +25114,6 @@
               </w:rPr>
               <w:t>Insertionsort</w:t>
             </w:r>
-            <w:proofErr w:type="spellEnd"/>
           </w:p>
         </w:tc>
         <w:tc>
@@ -26151,7 +25144,6 @@
                 <w14:ligatures w14:val="none"/>
               </w:rPr>
             </w:pPr>
-            <w:proofErr w:type="spellStart"/>
             <w:r>
               <w:rPr>
                 <w:rFonts w:ascii="Calibri" w:eastAsia="Times New Roman" w:hAnsi="Calibri" w:cs="Calibri"/>
@@ -26164,7 +25156,6 @@
               </w:rPr>
               <w:t>Shellsort</w:t>
             </w:r>
-            <w:proofErr w:type="spellEnd"/>
           </w:p>
         </w:tc>
         <w:tc>
@@ -26195,7 +25186,6 @@
                 <w14:ligatures w14:val="none"/>
               </w:rPr>
             </w:pPr>
-            <w:proofErr w:type="spellStart"/>
             <w:r>
               <w:rPr>
                 <w:rFonts w:ascii="Calibri" w:eastAsia="Times New Roman" w:hAnsi="Calibri" w:cs="Calibri"/>
@@ -26208,7 +25198,6 @@
               </w:rPr>
               <w:t>Heapsort</w:t>
             </w:r>
-            <w:proofErr w:type="spellEnd"/>
           </w:p>
         </w:tc>
         <w:tc>
@@ -26238,7 +25227,6 @@
                 <w14:ligatures w14:val="none"/>
               </w:rPr>
             </w:pPr>
-            <w:proofErr w:type="spellStart"/>
             <w:r>
               <w:rPr>
                 <w:rFonts w:ascii="Calibri" w:eastAsia="Times New Roman" w:hAnsi="Calibri" w:cs="Calibri"/>
@@ -26251,7 +25239,6 @@
               </w:rPr>
               <w:t>Quicksort</w:t>
             </w:r>
-            <w:proofErr w:type="spellEnd"/>
             <w:r>
               <w:rPr>
                 <w:rFonts w:ascii="Calibri" w:eastAsia="Times New Roman" w:hAnsi="Calibri" w:cs="Calibri"/>
@@ -26263,59 +25250,7 @@
                 <w14:ligatures w14:val="none"/>
               </w:rPr>
               <w:br/>
-              <w:t>(</w:t>
-            </w:r>
-            <w:proofErr w:type="spellStart"/>
-            <w:r>
-              <w:rPr>
-                <w:rFonts w:ascii="Calibri" w:eastAsia="Times New Roman" w:hAnsi="Calibri" w:cs="Calibri"/>
-                <w:color w:val="000000"/>
-                <w:kern w:val="0"/>
-                <w:sz w:val="22"/>
-                <w:szCs w:val="22"/>
-                <w:lang w:eastAsia="pl-PL"/>
-                <w14:ligatures w14:val="none"/>
-              </w:rPr>
-              <w:t>left</w:t>
-            </w:r>
-            <w:proofErr w:type="spellEnd"/>
-            <w:r>
-              <w:rPr>
-                <w:rFonts w:ascii="Calibri" w:eastAsia="Times New Roman" w:hAnsi="Calibri" w:cs="Calibri"/>
-                <w:color w:val="000000"/>
-                <w:kern w:val="0"/>
-                <w:sz w:val="22"/>
-                <w:szCs w:val="22"/>
-                <w:lang w:eastAsia="pl-PL"/>
-                <w14:ligatures w14:val="none"/>
-              </w:rPr>
-              <w:t xml:space="preserve"> </w:t>
-            </w:r>
-            <w:proofErr w:type="spellStart"/>
-            <w:r>
-              <w:rPr>
-                <w:rFonts w:ascii="Calibri" w:eastAsia="Times New Roman" w:hAnsi="Calibri" w:cs="Calibri"/>
-                <w:color w:val="000000"/>
-                <w:kern w:val="0"/>
-                <w:sz w:val="22"/>
-                <w:szCs w:val="22"/>
-                <w:lang w:eastAsia="pl-PL"/>
-                <w14:ligatures w14:val="none"/>
-              </w:rPr>
-              <w:t>pivot</w:t>
-            </w:r>
-            <w:proofErr w:type="spellEnd"/>
-            <w:r>
-              <w:rPr>
-                <w:rFonts w:ascii="Calibri" w:eastAsia="Times New Roman" w:hAnsi="Calibri" w:cs="Calibri"/>
-                <w:color w:val="000000"/>
-                <w:kern w:val="0"/>
-                <w:sz w:val="22"/>
-                <w:szCs w:val="22"/>
-                <w:lang w:eastAsia="pl-PL"/>
-                <w14:ligatures w14:val="none"/>
-              </w:rPr>
-              <w:t>)</w:t>
+              <w:t>(left pivot)</w:t>
             </w:r>
           </w:p>
         </w:tc>
@@ -26346,7 +25281,6 @@
                 <w14:ligatures w14:val="none"/>
               </w:rPr>
             </w:pPr>
-            <w:proofErr w:type="spellStart"/>
             <w:r>
               <w:rPr>
                 <w:rFonts w:ascii="Calibri" w:eastAsia="Times New Roman" w:hAnsi="Calibri" w:cs="Calibri"/>
@@ -26359,7 +25293,6 @@
               </w:rPr>
               <w:t>Quicksort</w:t>
             </w:r>
-            <w:proofErr w:type="spellEnd"/>
             <w:r>
               <w:rPr>
                 <w:rFonts w:ascii="Calibri" w:eastAsia="Times New Roman" w:hAnsi="Calibri" w:cs="Calibri"/>
@@ -26371,59 +25304,7 @@
                 <w14:ligatures w14:val="none"/>
               </w:rPr>
               <w:br/>
-              <w:t>(</w:t>
-            </w:r>
-            <w:proofErr w:type="spellStart"/>
-            <w:r>
-              <w:rPr>
-                <w:rFonts w:ascii="Calibri" w:eastAsia="Times New Roman" w:hAnsi="Calibri" w:cs="Calibri"/>
-                <w:color w:val="000000"/>
-                <w:kern w:val="0"/>
-                <w:sz w:val="22"/>
-                <w:szCs w:val="22"/>
-                <w:lang w:eastAsia="pl-PL"/>
-                <w14:ligatures w14:val="none"/>
-              </w:rPr>
-              <w:t>middle</w:t>
-            </w:r>
-            <w:proofErr w:type="spellEnd"/>
-            <w:r>
-              <w:rPr>
-                <w:rFonts w:ascii="Calibri" w:eastAsia="Times New Roman" w:hAnsi="Calibri" w:cs="Calibri"/>
-                <w:color w:val="000000"/>
-                <w:kern w:val="0"/>
-                <w:sz w:val="22"/>
-                <w:szCs w:val="22"/>
-                <w:lang w:eastAsia="pl-PL"/>
-                <w14:ligatures w14:val="none"/>
-              </w:rPr>
-              <w:t xml:space="preserve"> </w:t>
-            </w:r>
-            <w:proofErr w:type="spellStart"/>
-            <w:r>
-              <w:rPr>
-                <w:rFonts w:ascii="Calibri" w:eastAsia="Times New Roman" w:hAnsi="Calibri" w:cs="Calibri"/>
-                <w:color w:val="000000"/>
-                <w:kern w:val="0"/>
-                <w:sz w:val="22"/>
-                <w:szCs w:val="22"/>
-                <w:lang w:eastAsia="pl-PL"/>
-                <w14:ligatures w14:val="none"/>
-              </w:rPr>
-              <w:t>pivot</w:t>
-            </w:r>
-            <w:proofErr w:type="spellEnd"/>
-            <w:r>
-              <w:rPr>
-                <w:rFonts w:ascii="Calibri" w:eastAsia="Times New Roman" w:hAnsi="Calibri" w:cs="Calibri"/>
-                <w:color w:val="000000"/>
-                <w:kern w:val="0"/>
-                <w:sz w:val="22"/>
-                <w:szCs w:val="22"/>
-                <w:lang w:eastAsia="pl-PL"/>
-                <w14:ligatures w14:val="none"/>
-              </w:rPr>
-              <w:t>)</w:t>
+              <w:t>(middle pivot)</w:t>
             </w:r>
           </w:p>
         </w:tc>
@@ -28627,86 +27508,54 @@
     </w:p>
     <w:p>
       <w:r>
-        <w:t xml:space="preserve">Algorytm sortowania przez scalanie jest </w:t>
+        <w:t xml:space="preserve">Algorytm sortowania </w:t>
       </w:r>
       <w:r>
-        <w:t xml:space="preserve">znacznie szybszy od poprzednika, czasy nie rosną w wysokim tempie, co może wykazywać zależność quasi-logarytmiczną. Algorytm </w:t>
+        <w:t xml:space="preserve">Shela </w:t>
       </w:r>
-      <w:proofErr w:type="spellStart"/>
       <w:r>
-        <w:t>Knutha</w:t>
+        <w:t xml:space="preserve">jest </w:t>
       </w:r>
-      <w:proofErr w:type="spellEnd"/>
       <w:r>
-        <w:t xml:space="preserve"> jest zgodnie z przewidywaniami nieco szybszy od wersji </w:t>
-      </w:r>
-      <w:proofErr w:type="spellStart"/>
-      <w:r>
-        <w:t>Shella</w:t>
-      </w:r>
-      <w:proofErr w:type="spellEnd"/>
-      <w:r>
-        <w:t>. Dla obydwu przypadków na korzyść gra posortowanie tablic, które również potrafią się dość znacząco przyczynić do zmniejszenia czasów działania algorytmów.</w:t>
+        <w:t>znacznie szybszy od poprzednika, czasy nie rosną w wysokim tempie, co może wykazywać zależność quasi-logarytmiczną. Algorytm Knutha jest zgodnie z przewidywaniami nieco szybszy od wersji Shella. Dla obydwu przypadków na korzyść gra posortowanie tablic, które również potrafią się dość znacząco przyczynić do zmniejszenia czasów działania algorytmów.</w:t>
       </w:r>
     </w:p>
     <w:p>
       <w:r>
-        <w:t xml:space="preserve">W Algorytm przez kopcowanie, również wykazuje zależność quasi-logarytmiczną, jednak jest on wolniejszy od </w:t>
-      </w:r>
-      <w:proofErr w:type="spellStart"/>
-      <w:r>
-        <w:t>Shellsorta</w:t>
-      </w:r>
-      <w:proofErr w:type="spellEnd"/>
-      <w:r>
-        <w:t xml:space="preserve">, mimo iż jego złożoność </w:t>
+        <w:t xml:space="preserve">W Algorytm przez kopcowanie, również wykazuje zależność quasi-logarytmiczną, jednak jest on wolniejszy od Shellsorta, mimo iż jego złożoność </w:t>
       </w:r>
       <w:r>
         <w:t>pesymistyczna</w:t>
       </w:r>
       <w:r>
-        <w:t xml:space="preserve"> pozostaje na poziomie </w:t>
-      </w:r>
-      <w:proofErr w:type="spellStart"/>
-      <w:r>
-        <w:t>NlogN</w:t>
-      </w:r>
-      <w:proofErr w:type="spellEnd"/>
-      <w:r>
-        <w:t xml:space="preserve">. </w:t>
+        <w:t xml:space="preserve"> pozostaje na poziomie NlogN. </w:t>
       </w:r>
       <w:r>
-        <w:t xml:space="preserve">Wpływ posortowania danych przyczynia się do szybszego wykonywania algorytmu, ale przyrost ten nie jest tak znaczy jak w poprzednich przypadkach. Podczas badania tego algorytmu przeprowadzono również wpływ danych na zachowanie algorytmu. Obliczenia wykonywane na typie </w:t>
+        <w:t>Wpływ posortowania danych przyczynia się do szybszego wykonywania algorytmu, ale przyrost ten nie jest tak znaczy jak w poprzednich przypadkach. Podczas badania tego algorytmu przeprowadzono również wpływ danych na zachowanie algorytmu. Obliczenia wykonywane na typie float są średnio o ok 5% wolniejsze</w:t>
       </w:r>
-      <w:proofErr w:type="spellStart"/>
       <w:r>
-        <w:t>float</w:t>
+        <w:t xml:space="preserve"> </w:t>
       </w:r>
-      <w:proofErr w:type="spellEnd"/>
       <w:r>
-        <w:t xml:space="preserve"> są średnio o ok 5% wolniejsze (dla elementów powyżej 80 tyś) względem typu </w:t>
-      </w:r>
-      <w:proofErr w:type="spellStart"/>
-      <w:r>
-        <w:t>int</w:t>
-      </w:r>
-      <w:proofErr w:type="spellEnd"/>
-      <w:r>
-        <w:t>.</w:t>
+        <w:t>względem typu int.</w:t>
       </w:r>
     </w:p>
     <w:p>
       <w:r>
         <w:lastRenderedPageBreak/>
-        <w:t xml:space="preserve">Sortowanie szybkie dla losowych danych jest szybkie. Dość znacznie wyprzedza on pozostałe algorytmy. Jednakże sytuacja ulega odwróceniu, kiedy dane zaczynają być posortowane. Wtedy to dla lewego i prawego </w:t>
+        <w:t xml:space="preserve">Sortowanie szybkie dla losowych danych jest szybkie. </w:t>
       </w:r>
-      <w:proofErr w:type="spellStart"/>
       <w:r>
-        <w:t>pivota</w:t>
+        <w:t>Z</w:t>
       </w:r>
-      <w:proofErr w:type="spellEnd"/>
       <w:r>
-        <w:t xml:space="preserve"> czas potrzebny do posortowania tab</w:t>
+        <w:t>nacznie wyprzedza on pozostałe algorytmy</w:t>
+      </w:r>
+      <w:r>
+        <w:t xml:space="preserve"> dla liczb losowych</w:t>
+      </w:r>
+      <w:r>
+        <w:t>. Jednakże sytuacja ulega odwróceniu, kiedy dane zaczynają być posortowane. Wtedy to dla lewego i prawego pivota czas potrzebny do posortowania tab</w:t>
       </w:r>
       <w:r>
         <w:t>l</w:t>
@@ -28721,63 +27570,13 @@
         <w:t>rządź</w:t>
       </w:r>
       <w:r>
-        <w:t xml:space="preserve">” nie sprawdza się. Dla </w:t>
+        <w:t xml:space="preserve">” nie sprawdza się. Dla pivota losowego oraz środkowego taka sytuacja nie zachodzi. Dalej jest on bardzo szybki, przy czym dla pivota losowego zmiana posortowania czyni mało znaczące różnice w wydajności, natomiast dla pivota środkowego posortowanie tablic przyspiesza </w:t>
       </w:r>
-      <w:proofErr w:type="spellStart"/>
       <w:r>
-        <w:t>pivota</w:t>
+        <w:t>dodatkowo</w:t>
       </w:r>
-      <w:proofErr w:type="spellEnd"/>
       <w:r>
-        <w:t xml:space="preserve"> losowego oraz środkowego taka sytuacja nie zachodzi. Dalej jest on bardzo szybki, przy czym dla </w:t>
-      </w:r>
-      <w:proofErr w:type="spellStart"/>
-      <w:r>
-        <w:t>pivota</w:t>
-      </w:r>
-      <w:proofErr w:type="spellEnd"/>
-      <w:r>
-        <w:t xml:space="preserve"> losowego zmiana posortowania czyni mało znaczące różnice w wydajności, natomiast dla </w:t>
-      </w:r>
-      <w:proofErr w:type="spellStart"/>
-      <w:r>
-        <w:t>pivota</w:t>
-      </w:r>
-      <w:proofErr w:type="spellEnd"/>
-      <w:r>
-        <w:t xml:space="preserve"> środkowego posortowanie tablic przyspiesza jeszcze jego działanie. Dla wyników z losowej próby </w:t>
-      </w:r>
-      <w:proofErr w:type="spellStart"/>
-      <w:r>
-        <w:t>pivot</w:t>
-      </w:r>
-      <w:proofErr w:type="spellEnd"/>
-      <w:r>
-        <w:t xml:space="preserve"> lewy, środkowy i prawy zachowują identyczną wydajność pomijając różnice wynoszące 1 bądź 2 milisekundy. Dla </w:t>
-      </w:r>
-      <w:proofErr w:type="spellStart"/>
-      <w:r>
-        <w:t>pivota</w:t>
-      </w:r>
-      <w:proofErr w:type="spellEnd"/>
-      <w:r>
-        <w:t xml:space="preserve"> losowego ten czas jednak jest wyższy. Jest to prawdopodobnie spowodowane dodatkowymi </w:t>
-      </w:r>
-      <w:proofErr w:type="spellStart"/>
-      <w:r>
-        <w:t>wywołaniami</w:t>
-      </w:r>
-      <w:proofErr w:type="spellEnd"/>
-      <w:r>
-        <w:t xml:space="preserve"> funkcji odpowiedzialnych za losowanie indeksu </w:t>
-      </w:r>
-      <w:proofErr w:type="spellStart"/>
-      <w:r>
-        <w:t>pivota</w:t>
-      </w:r>
-      <w:proofErr w:type="spellEnd"/>
-      <w:r>
-        <w:t>.</w:t>
+        <w:t xml:space="preserve"> jego działanie. Dla wyników z losowej próby pivot lewy, środkowy i prawy zachowują identyczną wydajność pomijając różnice wynoszące 1 bądź 2 milisekundy. Dla pivota losowego ten czas jednak jest wyższy. Jest to prawdopodobnie spowodowane dodatkowymi wywołaniami funkcji odpowiedzialnych za losowanie indeksu pivota.</w:t>
       </w:r>
     </w:p>
     <w:p>

</xml_diff>